<commit_message>
Incluir portada e indice en el word
</commit_message>
<xml_diff>
--- a/Integracion_Tomcat_Glassfish/Integracion_Tomcat_Glassfish.docx
+++ b/Integracion_Tomcat_Glassfish/Integracion_Tomcat_Glassfish.docx
@@ -2,13 +2,1617 @@
 <file path=word/document.xml><?xml version="1.0" encoding="utf-8"?>
 <w:document xmlns:wpc="http://schemas.microsoft.com/office/word/2010/wordprocessingCanvas" xmlns:cx="http://schemas.microsoft.com/office/drawing/2014/chartex" xmlns:cx1="http://schemas.microsoft.com/office/drawing/2015/9/8/chartex" xmlns:cx2="http://schemas.microsoft.com/office/drawing/2015/10/21/chartex" xmlns:cx3="http://schemas.microsoft.com/office/drawing/2016/5/9/chartex" xmlns:cx4="http://schemas.microsoft.com/office/drawing/2016/5/10/chartex" xmlns:cx5="http://schemas.microsoft.com/office/drawing/2016/5/11/chartex" xmlns:cx6="http://schemas.microsoft.com/office/drawing/2016/5/12/chartex" xmlns:cx7="http://schemas.microsoft.com/office/drawing/2016/5/13/chartex" xmlns:cx8="http://schemas.microsoft.com/office/drawing/2016/5/14/chartex" xmlns:mc="http://schemas.openxmlformats.org/markup-compatibility/2006" xmlns:aink="http://schemas.microsoft.com/office/drawing/2016/ink" xmlns:am3d="http://schemas.microsoft.com/office/drawing/2017/model3d" xmlns:o="urn:schemas-microsoft-com:office:office" xmlns:oel="http://schemas.microsoft.com/office/2019/extlst" xmlns:r="http://schemas.openxmlformats.org/officeDocument/2006/relationships" xmlns:m="http://schemas.openxmlformats.org/officeDocument/2006/math" xmlns:v="urn:schemas-microsoft-com:vml" xmlns:wp14="http://schemas.microsoft.com/office/word/2010/wordprocessingDrawing" xmlns:wp="http://schemas.openxmlformats.org/drawingml/2006/wordprocessingDrawing" xmlns:w10="urn:schemas-microsoft-com:office:word" xmlns:w="http://schemas.openxmlformats.org/wordprocessingml/2006/main" xmlns:w14="http://schemas.microsoft.com/office/word/2010/wordml" xmlns:w15="http://schemas.microsoft.com/office/word/2012/wordml" xmlns:w16cex="http://schemas.microsoft.com/office/word/2018/wordml/cex" xmlns:w16cid="http://schemas.microsoft.com/office/word/2016/wordml/cid" xmlns:w16="http://schemas.microsoft.com/office/word/2018/wordml" xmlns:w16du="http://schemas.microsoft.com/office/word/2023/wordml/word16du" xmlns:w16sdtdh="http://schemas.microsoft.com/office/word/2020/wordml/sdtdatahash" xmlns:w16sdtfl="http://schemas.microsoft.com/office/word/2024/wordml/sdtformatlock" xmlns:w16se="http://schemas.microsoft.com/office/word/2015/wordml/symex" xmlns:wpg="http://schemas.microsoft.com/office/word/2010/wordprocessingGroup" xmlns:wpi="http://schemas.microsoft.com/office/word/2010/wordprocessingInk" xmlns:wne="http://schemas.microsoft.com/office/word/2006/wordml" xmlns:wps="http://schemas.microsoft.com/office/word/2010/wordprocessingShape" mc:Ignorable="w14 w15 w16se w16cid w16 w16cex w16sdtdh w16sdtfl w16du wp14">
   <w:body>
+    <w:sdt>
+      <w:sdtPr>
+        <w:id w:val="-368608028"/>
+        <w:docPartObj>
+          <w:docPartGallery w:val="Cover Pages"/>
+          <w:docPartUnique/>
+        </w:docPartObj>
+      </w:sdtPr>
+      <w:sdtContent>
+        <w:p>
+          <w:pPr>
+            <w:spacing w:line="720" w:lineRule="auto"/>
+            <w:jc w:val="both"/>
+          </w:pPr>
+          <w:r>
+            <w:rPr>
+              <w:noProof/>
+            </w:rPr>
+            <mc:AlternateContent>
+              <mc:Choice Requires="wpg">
+                <w:drawing>
+                  <wp:anchor distT="0" distB="0" distL="114300" distR="114300" simplePos="0" relativeHeight="251662336" behindDoc="0" locked="0" layoutInCell="1" allowOverlap="1" wp14:anchorId="19A7E0BC" wp14:editId="7BA9B133">
+                    <wp:simplePos x="0" y="0"/>
+                    <wp:positionH relativeFrom="page">
+                      <wp:align>center</wp:align>
+                    </wp:positionH>
+                    <mc:AlternateContent>
+                      <mc:Choice Requires="wp14">
+                        <wp:positionV relativeFrom="page">
+                          <wp14:pctPosVOffset>2300</wp14:pctPosVOffset>
+                        </wp:positionV>
+                      </mc:Choice>
+                      <mc:Fallback>
+                        <wp:positionV relativeFrom="page">
+                          <wp:posOffset>245745</wp:posOffset>
+                        </wp:positionV>
+                      </mc:Fallback>
+                    </mc:AlternateContent>
+                    <wp:extent cx="7315200" cy="1215391"/>
+                    <wp:effectExtent l="0" t="0" r="1270" b="1905"/>
+                    <wp:wrapNone/>
+                    <wp:docPr id="149" name="Grupo 157"/>
+                    <wp:cNvGraphicFramePr/>
+                    <a:graphic xmlns:a="http://schemas.openxmlformats.org/drawingml/2006/main">
+                      <a:graphicData uri="http://schemas.microsoft.com/office/word/2010/wordprocessingGroup">
+                        <wpg:wgp>
+                          <wpg:cNvGrpSpPr/>
+                          <wpg:grpSpPr>
+                            <a:xfrm>
+                              <a:off x="0" y="0"/>
+                              <a:ext cx="7315200" cy="1215391"/>
+                              <a:chOff x="0" y="-1"/>
+                              <a:chExt cx="7315200" cy="1216153"/>
+                            </a:xfrm>
+                          </wpg:grpSpPr>
+                          <wps:wsp>
+                            <wps:cNvPr id="150" name="Rectángulo 51"/>
+                            <wps:cNvSpPr/>
+                            <wps:spPr>
+                              <a:xfrm>
+                                <a:off x="0" y="-1"/>
+                                <a:ext cx="7315200" cy="1130373"/>
+                              </a:xfrm>
+                              <a:custGeom>
+                                <a:avLst/>
+                                <a:gdLst>
+                                  <a:gd name="connsiteX0" fmla="*/ 0 w 7312660"/>
+                                  <a:gd name="connsiteY0" fmla="*/ 0 h 1215390"/>
+                                  <a:gd name="connsiteX1" fmla="*/ 7312660 w 7312660"/>
+                                  <a:gd name="connsiteY1" fmla="*/ 0 h 1215390"/>
+                                  <a:gd name="connsiteX2" fmla="*/ 7312660 w 7312660"/>
+                                  <a:gd name="connsiteY2" fmla="*/ 1215390 h 1215390"/>
+                                  <a:gd name="connsiteX3" fmla="*/ 0 w 7312660"/>
+                                  <a:gd name="connsiteY3" fmla="*/ 1215390 h 1215390"/>
+                                  <a:gd name="connsiteX4" fmla="*/ 0 w 7312660"/>
+                                  <a:gd name="connsiteY4" fmla="*/ 0 h 1215390"/>
+                                  <a:gd name="connsiteX0" fmla="*/ 0 w 7312660"/>
+                                  <a:gd name="connsiteY0" fmla="*/ 0 h 1215390"/>
+                                  <a:gd name="connsiteX1" fmla="*/ 7312660 w 7312660"/>
+                                  <a:gd name="connsiteY1" fmla="*/ 0 h 1215390"/>
+                                  <a:gd name="connsiteX2" fmla="*/ 7312660 w 7312660"/>
+                                  <a:gd name="connsiteY2" fmla="*/ 1215390 h 1215390"/>
+                                  <a:gd name="connsiteX3" fmla="*/ 3667125 w 7312660"/>
+                                  <a:gd name="connsiteY3" fmla="*/ 1209675 h 1215390"/>
+                                  <a:gd name="connsiteX4" fmla="*/ 0 w 7312660"/>
+                                  <a:gd name="connsiteY4" fmla="*/ 1215390 h 1215390"/>
+                                  <a:gd name="connsiteX5" fmla="*/ 0 w 7312660"/>
+                                  <a:gd name="connsiteY5" fmla="*/ 0 h 1215390"/>
+                                  <a:gd name="connsiteX0" fmla="*/ 0 w 7312660"/>
+                                  <a:gd name="connsiteY0" fmla="*/ 0 h 1215390"/>
+                                  <a:gd name="connsiteX1" fmla="*/ 7312660 w 7312660"/>
+                                  <a:gd name="connsiteY1" fmla="*/ 0 h 1215390"/>
+                                  <a:gd name="connsiteX2" fmla="*/ 7312660 w 7312660"/>
+                                  <a:gd name="connsiteY2" fmla="*/ 1215390 h 1215390"/>
+                                  <a:gd name="connsiteX3" fmla="*/ 3619500 w 7312660"/>
+                                  <a:gd name="connsiteY3" fmla="*/ 733425 h 1215390"/>
+                                  <a:gd name="connsiteX4" fmla="*/ 0 w 7312660"/>
+                                  <a:gd name="connsiteY4" fmla="*/ 1215390 h 1215390"/>
+                                  <a:gd name="connsiteX5" fmla="*/ 0 w 7312660"/>
+                                  <a:gd name="connsiteY5" fmla="*/ 0 h 1215390"/>
+                                  <a:gd name="connsiteX0" fmla="*/ 0 w 7312660"/>
+                                  <a:gd name="connsiteY0" fmla="*/ 0 h 1215390"/>
+                                  <a:gd name="connsiteX1" fmla="*/ 7312660 w 7312660"/>
+                                  <a:gd name="connsiteY1" fmla="*/ 0 h 1215390"/>
+                                  <a:gd name="connsiteX2" fmla="*/ 7312660 w 7312660"/>
+                                  <a:gd name="connsiteY2" fmla="*/ 1129665 h 1215390"/>
+                                  <a:gd name="connsiteX3" fmla="*/ 3619500 w 7312660"/>
+                                  <a:gd name="connsiteY3" fmla="*/ 733425 h 1215390"/>
+                                  <a:gd name="connsiteX4" fmla="*/ 0 w 7312660"/>
+                                  <a:gd name="connsiteY4" fmla="*/ 1215390 h 1215390"/>
+                                  <a:gd name="connsiteX5" fmla="*/ 0 w 7312660"/>
+                                  <a:gd name="connsiteY5" fmla="*/ 0 h 1215390"/>
+                                  <a:gd name="connsiteX0" fmla="*/ 9525 w 7322185"/>
+                                  <a:gd name="connsiteY0" fmla="*/ 0 h 1129665"/>
+                                  <a:gd name="connsiteX1" fmla="*/ 7322185 w 7322185"/>
+                                  <a:gd name="connsiteY1" fmla="*/ 0 h 1129665"/>
+                                  <a:gd name="connsiteX2" fmla="*/ 7322185 w 7322185"/>
+                                  <a:gd name="connsiteY2" fmla="*/ 1129665 h 1129665"/>
+                                  <a:gd name="connsiteX3" fmla="*/ 3629025 w 7322185"/>
+                                  <a:gd name="connsiteY3" fmla="*/ 733425 h 1129665"/>
+                                  <a:gd name="connsiteX4" fmla="*/ 0 w 7322185"/>
+                                  <a:gd name="connsiteY4" fmla="*/ 1091565 h 1129665"/>
+                                  <a:gd name="connsiteX5" fmla="*/ 9525 w 7322185"/>
+                                  <a:gd name="connsiteY5" fmla="*/ 0 h 1129665"/>
+                                  <a:gd name="connsiteX0" fmla="*/ 0 w 7312660"/>
+                                  <a:gd name="connsiteY0" fmla="*/ 0 h 1129665"/>
+                                  <a:gd name="connsiteX1" fmla="*/ 7312660 w 7312660"/>
+                                  <a:gd name="connsiteY1" fmla="*/ 0 h 1129665"/>
+                                  <a:gd name="connsiteX2" fmla="*/ 7312660 w 7312660"/>
+                                  <a:gd name="connsiteY2" fmla="*/ 1129665 h 1129665"/>
+                                  <a:gd name="connsiteX3" fmla="*/ 3619500 w 7312660"/>
+                                  <a:gd name="connsiteY3" fmla="*/ 733425 h 1129665"/>
+                                  <a:gd name="connsiteX4" fmla="*/ 0 w 7312660"/>
+                                  <a:gd name="connsiteY4" fmla="*/ 1091565 h 1129665"/>
+                                  <a:gd name="connsiteX5" fmla="*/ 0 w 7312660"/>
+                                  <a:gd name="connsiteY5" fmla="*/ 0 h 1129665"/>
+                                </a:gdLst>
+                                <a:ahLst/>
+                                <a:cxnLst>
+                                  <a:cxn ang="0">
+                                    <a:pos x="connsiteX0" y="connsiteY0"/>
+                                  </a:cxn>
+                                  <a:cxn ang="0">
+                                    <a:pos x="connsiteX1" y="connsiteY1"/>
+                                  </a:cxn>
+                                  <a:cxn ang="0">
+                                    <a:pos x="connsiteX2" y="connsiteY2"/>
+                                  </a:cxn>
+                                  <a:cxn ang="0">
+                                    <a:pos x="connsiteX3" y="connsiteY3"/>
+                                  </a:cxn>
+                                  <a:cxn ang="0">
+                                    <a:pos x="connsiteX4" y="connsiteY4"/>
+                                  </a:cxn>
+                                  <a:cxn ang="0">
+                                    <a:pos x="connsiteX5" y="connsiteY5"/>
+                                  </a:cxn>
+                                </a:cxnLst>
+                                <a:rect l="l" t="t" r="r" b="b"/>
+                                <a:pathLst>
+                                  <a:path w="7312660" h="1129665">
+                                    <a:moveTo>
+                                      <a:pt x="0" y="0"/>
+                                    </a:moveTo>
+                                    <a:lnTo>
+                                      <a:pt x="7312660" y="0"/>
+                                    </a:lnTo>
+                                    <a:lnTo>
+                                      <a:pt x="7312660" y="1129665"/>
+                                    </a:lnTo>
+                                    <a:lnTo>
+                                      <a:pt x="3619500" y="733425"/>
+                                    </a:lnTo>
+                                    <a:lnTo>
+                                      <a:pt x="0" y="1091565"/>
+                                    </a:lnTo>
+                                    <a:lnTo>
+                                      <a:pt x="0" y="0"/>
+                                    </a:lnTo>
+                                    <a:close/>
+                                  </a:path>
+                                </a:pathLst>
+                              </a:custGeom>
+                              <a:ln>
+                                <a:noFill/>
+                              </a:ln>
+                            </wps:spPr>
+                            <wps:style>
+                              <a:lnRef idx="2">
+                                <a:schemeClr val="accent1">
+                                  <a:shade val="50000"/>
+                                </a:schemeClr>
+                              </a:lnRef>
+                              <a:fillRef idx="1">
+                                <a:schemeClr val="accent1"/>
+                              </a:fillRef>
+                              <a:effectRef idx="0">
+                                <a:schemeClr val="accent1"/>
+                              </a:effectRef>
+                              <a:fontRef idx="minor">
+                                <a:schemeClr val="lt1"/>
+                              </a:fontRef>
+                            </wps:style>
+                            <wps:bodyPr rot="0" spcFirstLastPara="0" vertOverflow="overflow" horzOverflow="overflow" vert="horz" wrap="square" lIns="91440" tIns="45720" rIns="91440" bIns="45720" numCol="1" spcCol="0" rtlCol="0" fromWordArt="0" anchor="ctr" anchorCtr="0" forceAA="0" compatLnSpc="1">
+                              <a:prstTxWarp prst="textNoShape">
+                                <a:avLst/>
+                              </a:prstTxWarp>
+                              <a:noAutofit/>
+                            </wps:bodyPr>
+                          </wps:wsp>
+                          <wps:wsp>
+                            <wps:cNvPr id="151" name="Rectángulo 151"/>
+                            <wps:cNvSpPr/>
+                            <wps:spPr>
+                              <a:xfrm>
+                                <a:off x="0" y="0"/>
+                                <a:ext cx="7315200" cy="1216152"/>
+                              </a:xfrm>
+                              <a:prstGeom prst="rect">
+                                <a:avLst/>
+                              </a:prstGeom>
+                              <a:blipFill>
+                                <a:blip r:embed="rId8"/>
+                                <a:stretch>
+                                  <a:fillRect r="-7574"/>
+                                </a:stretch>
+                              </a:blipFill>
+                              <a:ln>
+                                <a:noFill/>
+                              </a:ln>
+                            </wps:spPr>
+                            <wps:style>
+                              <a:lnRef idx="2">
+                                <a:schemeClr val="accent1">
+                                  <a:shade val="50000"/>
+                                </a:schemeClr>
+                              </a:lnRef>
+                              <a:fillRef idx="1">
+                                <a:schemeClr val="accent1"/>
+                              </a:fillRef>
+                              <a:effectRef idx="0">
+                                <a:schemeClr val="accent1"/>
+                              </a:effectRef>
+                              <a:fontRef idx="minor">
+                                <a:schemeClr val="lt1"/>
+                              </a:fontRef>
+                            </wps:style>
+                            <wps:bodyPr rot="0" spcFirstLastPara="0" vertOverflow="overflow" horzOverflow="overflow" vert="horz" wrap="square" lIns="91440" tIns="45720" rIns="91440" bIns="45720" numCol="1" spcCol="0" rtlCol="0" fromWordArt="0" anchor="ctr" anchorCtr="0" forceAA="0" compatLnSpc="1">
+                              <a:prstTxWarp prst="textNoShape">
+                                <a:avLst/>
+                              </a:prstTxWarp>
+                              <a:noAutofit/>
+                            </wps:bodyPr>
+                          </wps:wsp>
+                        </wpg:wgp>
+                      </a:graphicData>
+                    </a:graphic>
+                    <wp14:sizeRelH relativeFrom="page">
+                      <wp14:pctWidth>94100</wp14:pctWidth>
+                    </wp14:sizeRelH>
+                    <wp14:sizeRelV relativeFrom="page">
+                      <wp14:pctHeight>12100</wp14:pctHeight>
+                    </wp14:sizeRelV>
+                  </wp:anchor>
+                </w:drawing>
+              </mc:Choice>
+              <mc:Fallback>
+                <w:pict>
+                  <v:group w14:anchorId="319ADA38" id="Grupo 157" o:spid="_x0000_s1026" style="position:absolute;margin-left:0;margin-top:0;width:8in;height:95.7pt;z-index:251662336;mso-width-percent:941;mso-height-percent:121;mso-top-percent:23;mso-position-horizontal:center;mso-position-horizontal-relative:page;mso-position-vertical-relative:page;mso-width-percent:941;mso-height-percent:121;mso-top-percent:23" coordorigin="" coordsize="73152,12161" o:gfxdata="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">
+                    <v:shape id="Rectángulo 51" o:spid="_x0000_s1027" style="position:absolute;width:73152;height:11303;visibility:visible;mso-wrap-style:square;v-text-anchor:middle" coordsize="7312660,1129665" o:gfxdata="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" path="m,l7312660,r,1129665l3619500,733425,,1091565,,xe" fillcolor="#156082 [3204]" stroked="f" strokeweight="1.5pt">
+                      <v:stroke joinstyle="miter"/>
+                      <v:path arrowok="t" o:connecttype="custom" o:connectlocs="0,0;7315200,0;7315200,1130373;3620757,733885;0,1092249;0,0" o:connectangles="0,0,0,0,0,0"/>
+                    </v:shape>
+                    <v:rect id="Rectángulo 151" o:spid="_x0000_s1028" style="position:absolute;width:73152;height:12161;visibility:visible;mso-wrap-style:square;v-text-anchor:middle" o:gfxdata="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" stroked="f" strokeweight="1.5pt">
+                      <v:fill r:id="rId9" o:title="" recolor="t" rotate="t" type="frame"/>
+                    </v:rect>
+                    <w10:wrap anchorx="page" anchory="page"/>
+                  </v:group>
+                </w:pict>
+              </mc:Fallback>
+            </mc:AlternateContent>
+          </w:r>
+        </w:p>
+        <w:p>
+          <w:pPr>
+            <w:spacing w:line="720" w:lineRule="auto"/>
+            <w:jc w:val="both"/>
+          </w:pPr>
+          <w:r>
+            <w:rPr>
+              <w:rFonts w:ascii="Times New Roman" w:hAnsi="Times New Roman" w:cs="Times New Roman"/>
+              <w:noProof/>
+            </w:rPr>
+            <mc:AlternateContent>
+              <mc:Choice Requires="wps">
+                <w:drawing>
+                  <wp:anchor distT="45720" distB="45720" distL="114300" distR="114300" simplePos="0" relativeHeight="251672576" behindDoc="0" locked="0" layoutInCell="1" allowOverlap="1" wp14:anchorId="7BB55289" wp14:editId="31198348">
+                    <wp:simplePos x="0" y="0"/>
+                    <wp:positionH relativeFrom="margin">
+                      <wp:posOffset>1548130</wp:posOffset>
+                    </wp:positionH>
+                    <wp:positionV relativeFrom="paragraph">
+                      <wp:posOffset>7431405</wp:posOffset>
+                    </wp:positionV>
+                    <wp:extent cx="2324100" cy="387985"/>
+                    <wp:effectExtent l="0" t="0" r="0" b="0"/>
+                    <wp:wrapSquare wrapText="bothSides"/>
+                    <wp:docPr id="2072126433" name="Cuadro de texto 2"/>
+                    <wp:cNvGraphicFramePr>
+                      <a:graphicFrameLocks xmlns:a="http://schemas.openxmlformats.org/drawingml/2006/main"/>
+                    </wp:cNvGraphicFramePr>
+                    <a:graphic xmlns:a="http://schemas.openxmlformats.org/drawingml/2006/main">
+                      <a:graphicData uri="http://schemas.microsoft.com/office/word/2010/wordprocessingShape">
+                        <wps:wsp>
+                          <wps:cNvSpPr txBox="1">
+                            <a:spLocks noChangeArrowheads="1"/>
+                          </wps:cNvSpPr>
+                          <wps:spPr bwMode="auto">
+                            <a:xfrm>
+                              <a:off x="0" y="0"/>
+                              <a:ext cx="2324100" cy="387985"/>
+                            </a:xfrm>
+                            <a:prstGeom prst="rect">
+                              <a:avLst/>
+                            </a:prstGeom>
+                            <a:solidFill>
+                              <a:srgbClr val="FFFFFF"/>
+                            </a:solidFill>
+                            <a:ln w="9525">
+                              <a:noFill/>
+                              <a:miter lim="800000"/>
+                              <a:headEnd/>
+                              <a:tailEnd/>
+                            </a:ln>
+                          </wps:spPr>
+                          <wps:txbx>
+                            <w:txbxContent>
+                              <w:p>
+                                <w:pPr>
+                                  <w:pStyle w:val="Encabezado"/>
+                                </w:pPr>
+                                <w:r>
+                                  <w:rPr>
+                                    <w:rFonts w:ascii="Times New Roman" w:hAnsi="Times New Roman" w:cs="Times New Roman"/>
+                                    <w:sz w:val="32"/>
+                                    <w:szCs w:val="32"/>
+                                  </w:rPr>
+                                  <w:t>Grupo:</w:t>
+                                </w:r>
+                                <w:r>
+                                  <w:rPr>
+                                    <w:rFonts w:ascii="Times New Roman" w:hAnsi="Times New Roman" w:cs="Times New Roman"/>
+                                    <w:sz w:val="32"/>
+                                    <w:szCs w:val="32"/>
+                                  </w:rPr>
+                                  <w:t xml:space="preserve"> </w:t>
+                                </w:r>
+                                <w:r>
+                                  <w:rPr>
+                                    <w:rFonts w:ascii="Times New Roman" w:hAnsi="Times New Roman" w:cs="Times New Roman"/>
+                                    <w:sz w:val="32"/>
+                                    <w:szCs w:val="32"/>
+                                  </w:rPr>
+                                  <w:t>101</w:t>
+                                </w:r>
+                              </w:p>
+                            </w:txbxContent>
+                          </wps:txbx>
+                          <wps:bodyPr rot="0" vert="horz" wrap="square" lIns="91440" tIns="45720" rIns="91440" bIns="45720" anchor="t" anchorCtr="0">
+                            <a:noAutofit/>
+                          </wps:bodyPr>
+                        </wps:wsp>
+                      </a:graphicData>
+                    </a:graphic>
+                    <wp14:sizeRelH relativeFrom="margin">
+                      <wp14:pctWidth>0</wp14:pctWidth>
+                    </wp14:sizeRelH>
+                    <wp14:sizeRelV relativeFrom="margin">
+                      <wp14:pctHeight>0</wp14:pctHeight>
+                    </wp14:sizeRelV>
+                  </wp:anchor>
+                </w:drawing>
+              </mc:Choice>
+              <mc:Fallback>
+                <w:pict>
+                  <v:shapetype w14:anchorId="7BB55289" id="_x0000_t202" coordsize="21600,21600" o:spt="202" path="m,l,21600r21600,l21600,xe">
+                    <v:stroke joinstyle="miter"/>
+                    <v:path gradientshapeok="t" o:connecttype="rect"/>
+                  </v:shapetype>
+                  <v:shape id="Cuadro de texto 2" o:spid="_x0000_s1026" type="#_x0000_t202" style="position:absolute;left:0;text-align:left;margin-left:121.9pt;margin-top:585.15pt;width:183pt;height:30.55pt;z-index:251672576;visibility:visible;mso-wrap-style:square;mso-width-percent:0;mso-height-percent:0;mso-wrap-distance-left:9pt;mso-wrap-distance-top:3.6pt;mso-wrap-distance-right:9pt;mso-wrap-distance-bottom:3.6pt;mso-position-horizontal:absolute;mso-position-horizontal-relative:margin;mso-position-vertical:absolute;mso-position-vertical-relative:text;mso-width-percent:0;mso-height-percent:0;mso-width-relative:margin;mso-height-relative:margin;v-text-anchor:top" o:gfxdata="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" stroked="f">
+                    <v:textbox>
+                      <w:txbxContent>
+                        <w:p>
+                          <w:pPr>
+                            <w:pStyle w:val="Encabezado"/>
+                          </w:pPr>
+                          <w:r>
+                            <w:rPr>
+                              <w:rFonts w:ascii="Times New Roman" w:hAnsi="Times New Roman" w:cs="Times New Roman"/>
+                              <w:sz w:val="32"/>
+                              <w:szCs w:val="32"/>
+                            </w:rPr>
+                            <w:t>Grupo:</w:t>
+                          </w:r>
+                          <w:r>
+                            <w:rPr>
+                              <w:rFonts w:ascii="Times New Roman" w:hAnsi="Times New Roman" w:cs="Times New Roman"/>
+                              <w:sz w:val="32"/>
+                              <w:szCs w:val="32"/>
+                            </w:rPr>
+                            <w:t xml:space="preserve"> </w:t>
+                          </w:r>
+                          <w:r>
+                            <w:rPr>
+                              <w:rFonts w:ascii="Times New Roman" w:hAnsi="Times New Roman" w:cs="Times New Roman"/>
+                              <w:sz w:val="32"/>
+                              <w:szCs w:val="32"/>
+                            </w:rPr>
+                            <w:t>101</w:t>
+                          </w:r>
+                        </w:p>
+                      </w:txbxContent>
+                    </v:textbox>
+                    <w10:wrap type="square" anchorx="margin"/>
+                  </v:shape>
+                </w:pict>
+              </mc:Fallback>
+            </mc:AlternateContent>
+          </w:r>
+          <w:r>
+            <w:rPr>
+              <w:rFonts w:ascii="Times New Roman" w:hAnsi="Times New Roman" w:cs="Times New Roman"/>
+              <w:noProof/>
+            </w:rPr>
+            <mc:AlternateContent>
+              <mc:Choice Requires="wps">
+                <w:drawing>
+                  <wp:anchor distT="45720" distB="45720" distL="114300" distR="114300" simplePos="0" relativeHeight="251670528" behindDoc="0" locked="0" layoutInCell="1" allowOverlap="1" wp14:anchorId="47CF4B3F" wp14:editId="26E6DCF0">
+                    <wp:simplePos x="0" y="0"/>
+                    <wp:positionH relativeFrom="margin">
+                      <wp:posOffset>1071245</wp:posOffset>
+                    </wp:positionH>
+                    <wp:positionV relativeFrom="paragraph">
+                      <wp:posOffset>6996430</wp:posOffset>
+                    </wp:positionV>
+                    <wp:extent cx="2982595" cy="563880"/>
+                    <wp:effectExtent l="0" t="0" r="8255" b="7620"/>
+                    <wp:wrapSquare wrapText="bothSides"/>
+                    <wp:docPr id="244553981" name="Cuadro de texto 2"/>
+                    <wp:cNvGraphicFramePr>
+                      <a:graphicFrameLocks xmlns:a="http://schemas.openxmlformats.org/drawingml/2006/main"/>
+                    </wp:cNvGraphicFramePr>
+                    <a:graphic xmlns:a="http://schemas.openxmlformats.org/drawingml/2006/main">
+                      <a:graphicData uri="http://schemas.microsoft.com/office/word/2010/wordprocessingShape">
+                        <wps:wsp>
+                          <wps:cNvSpPr txBox="1">
+                            <a:spLocks noChangeArrowheads="1"/>
+                          </wps:cNvSpPr>
+                          <wps:spPr bwMode="auto">
+                            <a:xfrm>
+                              <a:off x="0" y="0"/>
+                              <a:ext cx="2982595" cy="563880"/>
+                            </a:xfrm>
+                            <a:prstGeom prst="rect">
+                              <a:avLst/>
+                            </a:prstGeom>
+                            <a:solidFill>
+                              <a:srgbClr val="FFFFFF"/>
+                            </a:solidFill>
+                            <a:ln w="9525">
+                              <a:noFill/>
+                              <a:miter lim="800000"/>
+                              <a:headEnd/>
+                              <a:tailEnd/>
+                            </a:ln>
+                          </wps:spPr>
+                          <wps:txbx>
+                            <w:txbxContent>
+                              <w:p>
+                                <w:pPr>
+                                  <w:pStyle w:val="Encabezado"/>
+                                </w:pPr>
+                                <w:r>
+                                  <w:rPr>
+                                    <w:rFonts w:ascii="Times New Roman" w:hAnsi="Times New Roman" w:cs="Times New Roman"/>
+                                    <w:sz w:val="32"/>
+                                    <w:szCs w:val="32"/>
+                                  </w:rPr>
+                                  <w:t>Alumna: Lydia Blanco Ruiz</w:t>
+                                </w:r>
+                              </w:p>
+                            </w:txbxContent>
+                          </wps:txbx>
+                          <wps:bodyPr rot="0" vert="horz" wrap="square" lIns="91440" tIns="45720" rIns="91440" bIns="45720" anchor="t" anchorCtr="0">
+                            <a:noAutofit/>
+                          </wps:bodyPr>
+                        </wps:wsp>
+                      </a:graphicData>
+                    </a:graphic>
+                    <wp14:sizeRelH relativeFrom="margin">
+                      <wp14:pctWidth>0</wp14:pctWidth>
+                    </wp14:sizeRelH>
+                    <wp14:sizeRelV relativeFrom="margin">
+                      <wp14:pctHeight>0</wp14:pctHeight>
+                    </wp14:sizeRelV>
+                  </wp:anchor>
+                </w:drawing>
+              </mc:Choice>
+              <mc:Fallback>
+                <w:pict>
+                  <v:shape w14:anchorId="47CF4B3F" id="_x0000_s1027" type="#_x0000_t202" style="position:absolute;left:0;text-align:left;margin-left:84.35pt;margin-top:550.9pt;width:234.85pt;height:44.4pt;z-index:251670528;visibility:visible;mso-wrap-style:square;mso-width-percent:0;mso-height-percent:0;mso-wrap-distance-left:9pt;mso-wrap-distance-top:3.6pt;mso-wrap-distance-right:9pt;mso-wrap-distance-bottom:3.6pt;mso-position-horizontal:absolute;mso-position-horizontal-relative:margin;mso-position-vertical:absolute;mso-position-vertical-relative:text;mso-width-percent:0;mso-height-percent:0;mso-width-relative:margin;mso-height-relative:margin;v-text-anchor:top" o:gfxdata="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" stroked="f">
+                    <v:textbox>
+                      <w:txbxContent>
+                        <w:p>
+                          <w:pPr>
+                            <w:pStyle w:val="Encabezado"/>
+                          </w:pPr>
+                          <w:r>
+                            <w:rPr>
+                              <w:rFonts w:ascii="Times New Roman" w:hAnsi="Times New Roman" w:cs="Times New Roman"/>
+                              <w:sz w:val="32"/>
+                              <w:szCs w:val="32"/>
+                            </w:rPr>
+                            <w:t>Alumna: Lydia Blanco Ruiz</w:t>
+                          </w:r>
+                        </w:p>
+                      </w:txbxContent>
+                    </v:textbox>
+                    <w10:wrap type="square" anchorx="margin"/>
+                  </v:shape>
+                </w:pict>
+              </mc:Fallback>
+            </mc:AlternateContent>
+          </w:r>
+          <w:r>
+            <w:rPr>
+              <w:rFonts w:ascii="Times New Roman" w:hAnsi="Times New Roman" w:cs="Times New Roman"/>
+              <w:noProof/>
+            </w:rPr>
+            <mc:AlternateContent>
+              <mc:Choice Requires="wps">
+                <w:drawing>
+                  <wp:anchor distT="45720" distB="45720" distL="114300" distR="114300" simplePos="0" relativeHeight="251668480" behindDoc="0" locked="0" layoutInCell="1" allowOverlap="1" wp14:anchorId="279AE247" wp14:editId="1106B13B">
+                    <wp:simplePos x="0" y="0"/>
+                    <wp:positionH relativeFrom="margin">
+                      <wp:posOffset>-328930</wp:posOffset>
+                    </wp:positionH>
+                    <wp:positionV relativeFrom="paragraph">
+                      <wp:posOffset>5695315</wp:posOffset>
+                    </wp:positionV>
+                    <wp:extent cx="6053455" cy="1404620"/>
+                    <wp:effectExtent l="0" t="0" r="4445" b="0"/>
+                    <wp:wrapSquare wrapText="bothSides"/>
+                    <wp:docPr id="652536473" name="Cuadro de texto 2"/>
+                    <wp:cNvGraphicFramePr>
+                      <a:graphicFrameLocks xmlns:a="http://schemas.openxmlformats.org/drawingml/2006/main"/>
+                    </wp:cNvGraphicFramePr>
+                    <a:graphic xmlns:a="http://schemas.openxmlformats.org/drawingml/2006/main">
+                      <a:graphicData uri="http://schemas.microsoft.com/office/word/2010/wordprocessingShape">
+                        <wps:wsp>
+                          <wps:cNvSpPr txBox="1">
+                            <a:spLocks noChangeArrowheads="1"/>
+                          </wps:cNvSpPr>
+                          <wps:spPr bwMode="auto">
+                            <a:xfrm>
+                              <a:off x="0" y="0"/>
+                              <a:ext cx="6053455" cy="1404620"/>
+                            </a:xfrm>
+                            <a:prstGeom prst="rect">
+                              <a:avLst/>
+                            </a:prstGeom>
+                            <a:solidFill>
+                              <a:srgbClr val="FFFFFF"/>
+                            </a:solidFill>
+                            <a:ln w="9525">
+                              <a:noFill/>
+                              <a:miter lim="800000"/>
+                              <a:headEnd/>
+                              <a:tailEnd/>
+                            </a:ln>
+                          </wps:spPr>
+                          <wps:txbx>
+                            <w:txbxContent>
+                              <w:p>
+                                <w:pPr>
+                                  <w:jc w:val="center"/>
+                                  <w:rPr>
+                                    <w:rFonts w:ascii="Times New Roman" w:hAnsi="Times New Roman" w:cs="Times New Roman"/>
+                                    <w:b/>
+                                    <w:bCs/>
+                                    <w:sz w:val="32"/>
+                                    <w:szCs w:val="32"/>
+                                  </w:rPr>
+                                </w:pPr>
+                                <w:r>
+                                  <w:rPr>
+                                    <w:rFonts w:ascii="Times New Roman" w:hAnsi="Times New Roman" w:cs="Times New Roman"/>
+                                    <w:b/>
+                                    <w:bCs/>
+                                    <w:sz w:val="32"/>
+                                    <w:szCs w:val="32"/>
+                                  </w:rPr>
+                                  <w:t xml:space="preserve">PRÁCTICA </w:t>
+                                </w:r>
+                                <w:r>
+                                  <w:rPr>
+                                    <w:rFonts w:ascii="Times New Roman" w:hAnsi="Times New Roman" w:cs="Times New Roman"/>
+                                    <w:b/>
+                                    <w:bCs/>
+                                    <w:sz w:val="32"/>
+                                    <w:szCs w:val="32"/>
+                                  </w:rPr>
+                                  <w:t>0</w:t>
+                                </w:r>
+                                <w:r>
+                                  <w:rPr>
+                                    <w:rFonts w:ascii="Times New Roman" w:hAnsi="Times New Roman" w:cs="Times New Roman"/>
+                                    <w:b/>
+                                    <w:bCs/>
+                                    <w:sz w:val="32"/>
+                                    <w:szCs w:val="32"/>
+                                  </w:rPr>
+                                  <w:t xml:space="preserve">1: </w:t>
+                                </w:r>
+                              </w:p>
+                              <w:p>
+                                <w:pPr>
+                                  <w:ind w:firstLine="0"/>
+                                  <w:jc w:val="center"/>
+                                  <w:rPr>
+                                    <w:rFonts w:ascii="Times New Roman" w:hAnsi="Times New Roman" w:cs="Times New Roman"/>
+                                    <w:b/>
+                                    <w:bCs/>
+                                    <w:sz w:val="32"/>
+                                    <w:szCs w:val="32"/>
+                                  </w:rPr>
+                                </w:pPr>
+                                <w:r>
+                                  <w:rPr>
+                                    <w:rFonts w:ascii="Times New Roman" w:hAnsi="Times New Roman" w:cs="Times New Roman"/>
+                                    <w:b/>
+                                    <w:bCs/>
+                                    <w:sz w:val="32"/>
+                                    <w:szCs w:val="32"/>
+                                  </w:rPr>
+                                  <w:t>INTEGRACIÓN TOMCAT Y GLASSFISHTAREA</w:t>
+                                </w:r>
+                              </w:p>
+                            </w:txbxContent>
+                          </wps:txbx>
+                          <wps:bodyPr rot="0" vert="horz" wrap="square" lIns="91440" tIns="45720" rIns="91440" bIns="45720" anchor="t" anchorCtr="0">
+                            <a:spAutoFit/>
+                          </wps:bodyPr>
+                        </wps:wsp>
+                      </a:graphicData>
+                    </a:graphic>
+                    <wp14:sizeRelH relativeFrom="margin">
+                      <wp14:pctWidth>0</wp14:pctWidth>
+                    </wp14:sizeRelH>
+                    <wp14:sizeRelV relativeFrom="margin">
+                      <wp14:pctHeight>20000</wp14:pctHeight>
+                    </wp14:sizeRelV>
+                  </wp:anchor>
+                </w:drawing>
+              </mc:Choice>
+              <mc:Fallback>
+                <w:pict>
+                  <v:shape w14:anchorId="279AE247" id="_x0000_s1028" type="#_x0000_t202" style="position:absolute;left:0;text-align:left;margin-left:-25.9pt;margin-top:448.45pt;width:476.65pt;height:110.6pt;z-index:251668480;visibility:visible;mso-wrap-style:square;mso-width-percent:0;mso-height-percent:200;mso-wrap-distance-left:9pt;mso-wrap-distance-top:3.6pt;mso-wrap-distance-right:9pt;mso-wrap-distance-bottom:3.6pt;mso-position-horizontal:absolute;mso-position-horizontal-relative:margin;mso-position-vertical:absolute;mso-position-vertical-relative:text;mso-width-percent:0;mso-height-percent:200;mso-width-relative:margin;mso-height-relative:margin;v-text-anchor:top" o:gfxdata="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" stroked="f">
+                    <v:textbox style="mso-fit-shape-to-text:t">
+                      <w:txbxContent>
+                        <w:p>
+                          <w:pPr>
+                            <w:jc w:val="center"/>
+                            <w:rPr>
+                              <w:rFonts w:ascii="Times New Roman" w:hAnsi="Times New Roman" w:cs="Times New Roman"/>
+                              <w:b/>
+                              <w:bCs/>
+                              <w:sz w:val="32"/>
+                              <w:szCs w:val="32"/>
+                            </w:rPr>
+                          </w:pPr>
+                          <w:r>
+                            <w:rPr>
+                              <w:rFonts w:ascii="Times New Roman" w:hAnsi="Times New Roman" w:cs="Times New Roman"/>
+                              <w:b/>
+                              <w:bCs/>
+                              <w:sz w:val="32"/>
+                              <w:szCs w:val="32"/>
+                            </w:rPr>
+                            <w:t xml:space="preserve">PRÁCTICA </w:t>
+                          </w:r>
+                          <w:r>
+                            <w:rPr>
+                              <w:rFonts w:ascii="Times New Roman" w:hAnsi="Times New Roman" w:cs="Times New Roman"/>
+                              <w:b/>
+                              <w:bCs/>
+                              <w:sz w:val="32"/>
+                              <w:szCs w:val="32"/>
+                            </w:rPr>
+                            <w:t>0</w:t>
+                          </w:r>
+                          <w:r>
+                            <w:rPr>
+                              <w:rFonts w:ascii="Times New Roman" w:hAnsi="Times New Roman" w:cs="Times New Roman"/>
+                              <w:b/>
+                              <w:bCs/>
+                              <w:sz w:val="32"/>
+                              <w:szCs w:val="32"/>
+                            </w:rPr>
+                            <w:t xml:space="preserve">1: </w:t>
+                          </w:r>
+                        </w:p>
+                        <w:p>
+                          <w:pPr>
+                            <w:ind w:firstLine="0"/>
+                            <w:jc w:val="center"/>
+                            <w:rPr>
+                              <w:rFonts w:ascii="Times New Roman" w:hAnsi="Times New Roman" w:cs="Times New Roman"/>
+                              <w:b/>
+                              <w:bCs/>
+                              <w:sz w:val="32"/>
+                              <w:szCs w:val="32"/>
+                            </w:rPr>
+                          </w:pPr>
+                          <w:r>
+                            <w:rPr>
+                              <w:rFonts w:ascii="Times New Roman" w:hAnsi="Times New Roman" w:cs="Times New Roman"/>
+                              <w:b/>
+                              <w:bCs/>
+                              <w:sz w:val="32"/>
+                              <w:szCs w:val="32"/>
+                            </w:rPr>
+                            <w:t>INTEGRACIÓN TOMCAT Y GLASSFISHTAREA</w:t>
+                          </w:r>
+                        </w:p>
+                      </w:txbxContent>
+                    </v:textbox>
+                    <w10:wrap type="square" anchorx="margin"/>
+                  </v:shape>
+                </w:pict>
+              </mc:Fallback>
+            </mc:AlternateContent>
+          </w:r>
+          <w:r>
+            <w:rPr>
+              <w:rFonts w:ascii="Times New Roman" w:hAnsi="Times New Roman" w:cs="Times New Roman"/>
+              <w:noProof/>
+            </w:rPr>
+            <mc:AlternateContent>
+              <mc:Choice Requires="wps">
+                <w:drawing>
+                  <wp:anchor distT="45720" distB="45720" distL="114300" distR="114300" simplePos="0" relativeHeight="251666432" behindDoc="0" locked="0" layoutInCell="1" allowOverlap="1" wp14:anchorId="7421E414" wp14:editId="02879182">
+                    <wp:simplePos x="0" y="0"/>
+                    <wp:positionH relativeFrom="margin">
+                      <wp:posOffset>194945</wp:posOffset>
+                    </wp:positionH>
+                    <wp:positionV relativeFrom="paragraph">
+                      <wp:posOffset>4840605</wp:posOffset>
+                    </wp:positionV>
+                    <wp:extent cx="5006340" cy="1404620"/>
+                    <wp:effectExtent l="0" t="0" r="3810" b="1905"/>
+                    <wp:wrapSquare wrapText="bothSides"/>
+                    <wp:docPr id="217" name="Cuadro de texto 2"/>
+                    <wp:cNvGraphicFramePr>
+                      <a:graphicFrameLocks xmlns:a="http://schemas.openxmlformats.org/drawingml/2006/main"/>
+                    </wp:cNvGraphicFramePr>
+                    <a:graphic xmlns:a="http://schemas.openxmlformats.org/drawingml/2006/main">
+                      <a:graphicData uri="http://schemas.microsoft.com/office/word/2010/wordprocessingShape">
+                        <wps:wsp>
+                          <wps:cNvSpPr txBox="1">
+                            <a:spLocks noChangeArrowheads="1"/>
+                          </wps:cNvSpPr>
+                          <wps:spPr bwMode="auto">
+                            <a:xfrm>
+                              <a:off x="0" y="0"/>
+                              <a:ext cx="5006340" cy="1404620"/>
+                            </a:xfrm>
+                            <a:prstGeom prst="rect">
+                              <a:avLst/>
+                            </a:prstGeom>
+                            <a:solidFill>
+                              <a:srgbClr val="FFFFFF"/>
+                            </a:solidFill>
+                            <a:ln w="9525">
+                              <a:noFill/>
+                              <a:miter lim="800000"/>
+                              <a:headEnd/>
+                              <a:tailEnd/>
+                            </a:ln>
+                          </wps:spPr>
+                          <wps:txbx>
+                            <w:txbxContent>
+                              <w:p>
+                                <w:pPr>
+                                  <w:ind w:firstLine="0"/>
+                                  <w:jc w:val="center"/>
+                                  <w:rPr>
+                                    <w:rFonts w:ascii="Times New Roman" w:hAnsi="Times New Roman" w:cs="Times New Roman"/>
+                                    <w:b/>
+                                    <w:bCs/>
+                                    <w:sz w:val="48"/>
+                                    <w:szCs w:val="48"/>
+                                  </w:rPr>
+                                </w:pPr>
+                                <w:r>
+                                  <w:rPr>
+                                    <w:rFonts w:ascii="Times New Roman" w:hAnsi="Times New Roman" w:cs="Times New Roman"/>
+                                    <w:b/>
+                                    <w:bCs/>
+                                    <w:sz w:val="48"/>
+                                    <w:szCs w:val="48"/>
+                                  </w:rPr>
+                                  <w:t>SISTEMAS DISTRIBUIDOS</w:t>
+                                </w:r>
+                              </w:p>
+                            </w:txbxContent>
+                          </wps:txbx>
+                          <wps:bodyPr rot="0" vert="horz" wrap="square" lIns="91440" tIns="45720" rIns="91440" bIns="45720" anchor="t" anchorCtr="0">
+                            <a:spAutoFit/>
+                          </wps:bodyPr>
+                        </wps:wsp>
+                      </a:graphicData>
+                    </a:graphic>
+                    <wp14:sizeRelH relativeFrom="margin">
+                      <wp14:pctWidth>0</wp14:pctWidth>
+                    </wp14:sizeRelH>
+                    <wp14:sizeRelV relativeFrom="margin">
+                      <wp14:pctHeight>20000</wp14:pctHeight>
+                    </wp14:sizeRelV>
+                  </wp:anchor>
+                </w:drawing>
+              </mc:Choice>
+              <mc:Fallback>
+                <w:pict>
+                  <v:shape w14:anchorId="7421E414" id="_x0000_s1029" type="#_x0000_t202" style="position:absolute;left:0;text-align:left;margin-left:15.35pt;margin-top:381.15pt;width:394.2pt;height:110.6pt;z-index:251666432;visibility:visible;mso-wrap-style:square;mso-width-percent:0;mso-height-percent:200;mso-wrap-distance-left:9pt;mso-wrap-distance-top:3.6pt;mso-wrap-distance-right:9pt;mso-wrap-distance-bottom:3.6pt;mso-position-horizontal:absolute;mso-position-horizontal-relative:margin;mso-position-vertical:absolute;mso-position-vertical-relative:text;mso-width-percent:0;mso-height-percent:200;mso-width-relative:margin;mso-height-relative:margin;v-text-anchor:top" o:gfxdata="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" stroked="f">
+                    <v:textbox style="mso-fit-shape-to-text:t">
+                      <w:txbxContent>
+                        <w:p>
+                          <w:pPr>
+                            <w:ind w:firstLine="0"/>
+                            <w:jc w:val="center"/>
+                            <w:rPr>
+                              <w:rFonts w:ascii="Times New Roman" w:hAnsi="Times New Roman" w:cs="Times New Roman"/>
+                              <w:b/>
+                              <w:bCs/>
+                              <w:sz w:val="48"/>
+                              <w:szCs w:val="48"/>
+                            </w:rPr>
+                          </w:pPr>
+                          <w:r>
+                            <w:rPr>
+                              <w:rFonts w:ascii="Times New Roman" w:hAnsi="Times New Roman" w:cs="Times New Roman"/>
+                              <w:b/>
+                              <w:bCs/>
+                              <w:sz w:val="48"/>
+                              <w:szCs w:val="48"/>
+                            </w:rPr>
+                            <w:t>SISTEMAS DISTRIBUIDOS</w:t>
+                          </w:r>
+                        </w:p>
+                      </w:txbxContent>
+                    </v:textbox>
+                    <w10:wrap type="square" anchorx="margin"/>
+                  </v:shape>
+                </w:pict>
+              </mc:Fallback>
+            </mc:AlternateContent>
+          </w:r>
+          <w:r>
+            <w:rPr>
+              <w:rFonts w:ascii="Times New Roman" w:hAnsi="Times New Roman" w:cs="Times New Roman"/>
+              <w:b/>
+              <w:bCs/>
+              <w:noProof/>
+              <w:sz w:val="32"/>
+              <w:szCs w:val="32"/>
+            </w:rPr>
+            <w:drawing>
+              <wp:anchor distT="0" distB="0" distL="114300" distR="114300" simplePos="0" relativeHeight="251664384" behindDoc="0" locked="0" layoutInCell="1" allowOverlap="1" wp14:anchorId="1AF80126" wp14:editId="1BAFD95C">
+                <wp:simplePos x="0" y="0"/>
+                <wp:positionH relativeFrom="margin">
+                  <wp:posOffset>499745</wp:posOffset>
+                </wp:positionH>
+                <wp:positionV relativeFrom="paragraph">
+                  <wp:posOffset>542925</wp:posOffset>
+                </wp:positionV>
+                <wp:extent cx="4397375" cy="3529965"/>
+                <wp:effectExtent l="0" t="0" r="3175" b="0"/>
+                <wp:wrapNone/>
+                <wp:docPr id="349991162" name="Imagen 1" descr="Logotipo&#10;&#10;Descripción generada automáticamente"/>
+                <wp:cNvGraphicFramePr>
+                  <a:graphicFrameLocks xmlns:a="http://schemas.openxmlformats.org/drawingml/2006/main" noChangeAspect="1"/>
+                </wp:cNvGraphicFramePr>
+                <a:graphic xmlns:a="http://schemas.openxmlformats.org/drawingml/2006/main">
+                  <a:graphicData uri="http://schemas.openxmlformats.org/drawingml/2006/picture">
+                    <pic:pic xmlns:pic="http://schemas.openxmlformats.org/drawingml/2006/picture">
+                      <pic:nvPicPr>
+                        <pic:cNvPr id="349991162" name="Imagen 1" descr="Logotipo&#10;&#10;Descripción generada automáticamente"/>
+                        <pic:cNvPicPr/>
+                      </pic:nvPicPr>
+                      <pic:blipFill>
+                        <a:blip r:embed="rId10">
+                          <a:extLst>
+                            <a:ext uri="{28A0092B-C50C-407E-A947-70E740481C1C}">
+                              <a14:useLocalDpi xmlns:a14="http://schemas.microsoft.com/office/drawing/2010/main" val="0"/>
+                            </a:ext>
+                          </a:extLst>
+                        </a:blip>
+                        <a:stretch>
+                          <a:fillRect/>
+                        </a:stretch>
+                      </pic:blipFill>
+                      <pic:spPr>
+                        <a:xfrm>
+                          <a:off x="0" y="0"/>
+                          <a:ext cx="4397375" cy="3529965"/>
+                        </a:xfrm>
+                        <a:prstGeom prst="rect">
+                          <a:avLst/>
+                        </a:prstGeom>
+                      </pic:spPr>
+                    </pic:pic>
+                  </a:graphicData>
+                </a:graphic>
+                <wp14:sizeRelH relativeFrom="page">
+                  <wp14:pctWidth>0</wp14:pctWidth>
+                </wp14:sizeRelH>
+                <wp14:sizeRelV relativeFrom="page">
+                  <wp14:pctHeight>0</wp14:pctHeight>
+                </wp14:sizeRelV>
+              </wp:anchor>
+            </w:drawing>
+          </w:r>
+          <w:r>
+            <w:br w:type="page"/>
+          </w:r>
+        </w:p>
+      </w:sdtContent>
+    </w:sdt>
     <w:p>
+      <w:pPr>
+        <w:pStyle w:val="Estilo1"/>
+      </w:pPr>
+      <w:bookmarkStart w:id="0" w:name="_Toc221554107"/>
+      <w:r>
+        <w:lastRenderedPageBreak/>
+        <w:t>ÍNDICE</w:t>
+      </w:r>
+      <w:bookmarkEnd w:id="0"/>
+      <w:r>
+        <w:t xml:space="preserve"> </w:t>
+      </w:r>
+    </w:p>
+    <w:p>
+      <w:pPr>
+        <w:pStyle w:val="TDC1"/>
+        <w:tabs>
+          <w:tab w:val="right" w:leader="underscore" w:pos="8494"/>
+        </w:tabs>
+        <w:ind w:firstLine="0"/>
+        <w:rPr>
+          <w:rFonts w:eastAsiaTheme="minorEastAsia"/>
+          <w:b w:val="0"/>
+          <w:bCs w:val="0"/>
+          <w:caps w:val="0"/>
+          <w:noProof/>
+          <w:sz w:val="24"/>
+          <w:szCs w:val="24"/>
+          <w:lang w:eastAsia="es-ES"/>
+        </w:rPr>
+      </w:pPr>
+      <w:r>
+        <w:fldChar w:fldCharType="begin"/>
+      </w:r>
+      <w:r>
+        <w:instrText xml:space="preserve"> TOC \o "1-3" \h \z \t "Estilo1;1;Estilo2;2;Estilo3;3" </w:instrText>
+      </w:r>
+      <w:r>
+        <w:fldChar w:fldCharType="separate"/>
+      </w:r>
+      <w:hyperlink w:anchor="_Toc221554107" w:history="1">
+        <w:r>
+          <w:rPr>
+            <w:rStyle w:val="Hipervnculo"/>
+            <w:noProof/>
+          </w:rPr>
+          <w:t>ÍNDICE</w:t>
+        </w:r>
+        <w:r>
+          <w:rPr>
+            <w:noProof/>
+            <w:webHidden/>
+          </w:rPr>
+          <w:tab/>
+        </w:r>
+        <w:r>
+          <w:rPr>
+            <w:noProof/>
+            <w:webHidden/>
+          </w:rPr>
+          <w:fldChar w:fldCharType="begin"/>
+        </w:r>
+        <w:r>
+          <w:rPr>
+            <w:noProof/>
+            <w:webHidden/>
+          </w:rPr>
+          <w:instrText xml:space="preserve"> PAGEREF _Toc221554107 \h </w:instrText>
+        </w:r>
+        <w:r>
+          <w:rPr>
+            <w:noProof/>
+            <w:webHidden/>
+          </w:rPr>
+        </w:r>
+        <w:r>
+          <w:rPr>
+            <w:noProof/>
+            <w:webHidden/>
+          </w:rPr>
+          <w:fldChar w:fldCharType="separate"/>
+        </w:r>
+        <w:r>
+          <w:rPr>
+            <w:noProof/>
+            <w:webHidden/>
+          </w:rPr>
+          <w:t>1</w:t>
+        </w:r>
+        <w:r>
+          <w:rPr>
+            <w:noProof/>
+            <w:webHidden/>
+          </w:rPr>
+          <w:fldChar w:fldCharType="end"/>
+        </w:r>
+      </w:hyperlink>
+    </w:p>
+    <w:p>
+      <w:pPr>
+        <w:pStyle w:val="TDC1"/>
+        <w:tabs>
+          <w:tab w:val="right" w:leader="underscore" w:pos="8494"/>
+        </w:tabs>
+        <w:ind w:firstLine="0"/>
+        <w:rPr>
+          <w:rFonts w:eastAsiaTheme="minorEastAsia"/>
+          <w:b w:val="0"/>
+          <w:bCs w:val="0"/>
+          <w:caps w:val="0"/>
+          <w:noProof/>
+          <w:sz w:val="24"/>
+          <w:szCs w:val="24"/>
+          <w:lang w:eastAsia="es-ES"/>
+        </w:rPr>
+      </w:pPr>
+      <w:hyperlink w:anchor="_Toc221554108" w:history="1">
+        <w:r>
+          <w:rPr>
+            <w:rStyle w:val="Hipervnculo"/>
+            <w:noProof/>
+          </w:rPr>
+          <w:t>DESCARGA DEL SOFTWARE A INSTALAR</w:t>
+        </w:r>
+        <w:r>
+          <w:rPr>
+            <w:noProof/>
+            <w:webHidden/>
+          </w:rPr>
+          <w:tab/>
+        </w:r>
+        <w:r>
+          <w:rPr>
+            <w:noProof/>
+            <w:webHidden/>
+          </w:rPr>
+          <w:fldChar w:fldCharType="begin"/>
+        </w:r>
+        <w:r>
+          <w:rPr>
+            <w:noProof/>
+            <w:webHidden/>
+          </w:rPr>
+          <w:instrText xml:space="preserve"> PAGEREF _Toc221554108 \h </w:instrText>
+        </w:r>
+        <w:r>
+          <w:rPr>
+            <w:noProof/>
+            <w:webHidden/>
+          </w:rPr>
+        </w:r>
+        <w:r>
+          <w:rPr>
+            <w:noProof/>
+            <w:webHidden/>
+          </w:rPr>
+          <w:fldChar w:fldCharType="separate"/>
+        </w:r>
+        <w:r>
+          <w:rPr>
+            <w:noProof/>
+            <w:webHidden/>
+          </w:rPr>
+          <w:t>2</w:t>
+        </w:r>
+        <w:r>
+          <w:rPr>
+            <w:noProof/>
+            <w:webHidden/>
+          </w:rPr>
+          <w:fldChar w:fldCharType="end"/>
+        </w:r>
+      </w:hyperlink>
+    </w:p>
+    <w:p>
+      <w:pPr>
+        <w:pStyle w:val="TDC2"/>
+        <w:tabs>
+          <w:tab w:val="right" w:leader="underscore" w:pos="8494"/>
+        </w:tabs>
+        <w:ind w:firstLine="0"/>
+        <w:rPr>
+          <w:rFonts w:eastAsiaTheme="minorEastAsia"/>
+          <w:smallCaps w:val="0"/>
+          <w:noProof/>
+          <w:sz w:val="24"/>
+          <w:szCs w:val="24"/>
+          <w:lang w:eastAsia="es-ES"/>
+        </w:rPr>
+      </w:pPr>
+      <w:hyperlink w:anchor="_Toc221554109" w:history="1">
+        <w:r>
+          <w:rPr>
+            <w:rStyle w:val="Hipervnculo"/>
+            <w:noProof/>
+          </w:rPr>
+          <w:t>DESCARGAR JAVA DEVELOPMENT</w:t>
+        </w:r>
+        <w:r>
+          <w:rPr>
+            <w:noProof/>
+            <w:webHidden/>
+          </w:rPr>
+          <w:tab/>
+        </w:r>
+        <w:r>
+          <w:rPr>
+            <w:noProof/>
+            <w:webHidden/>
+          </w:rPr>
+          <w:fldChar w:fldCharType="begin"/>
+        </w:r>
+        <w:r>
+          <w:rPr>
+            <w:noProof/>
+            <w:webHidden/>
+          </w:rPr>
+          <w:instrText xml:space="preserve"> PAGEREF _Toc221554109 \h </w:instrText>
+        </w:r>
+        <w:r>
+          <w:rPr>
+            <w:noProof/>
+            <w:webHidden/>
+          </w:rPr>
+        </w:r>
+        <w:r>
+          <w:rPr>
+            <w:noProof/>
+            <w:webHidden/>
+          </w:rPr>
+          <w:fldChar w:fldCharType="separate"/>
+        </w:r>
+        <w:r>
+          <w:rPr>
+            <w:noProof/>
+            <w:webHidden/>
+          </w:rPr>
+          <w:t>2</w:t>
+        </w:r>
+        <w:r>
+          <w:rPr>
+            <w:noProof/>
+            <w:webHidden/>
+          </w:rPr>
+          <w:fldChar w:fldCharType="end"/>
+        </w:r>
+      </w:hyperlink>
+    </w:p>
+    <w:p>
+      <w:pPr>
+        <w:pStyle w:val="TDC2"/>
+        <w:tabs>
+          <w:tab w:val="right" w:leader="underscore" w:pos="8494"/>
+        </w:tabs>
+        <w:ind w:firstLine="0"/>
+        <w:rPr>
+          <w:rFonts w:eastAsiaTheme="minorEastAsia"/>
+          <w:smallCaps w:val="0"/>
+          <w:noProof/>
+          <w:sz w:val="24"/>
+          <w:szCs w:val="24"/>
+          <w:lang w:eastAsia="es-ES"/>
+        </w:rPr>
+      </w:pPr>
+      <w:hyperlink w:anchor="_Toc221554110" w:history="1">
+        <w:r>
+          <w:rPr>
+            <w:rStyle w:val="Hipervnculo"/>
+            <w:noProof/>
+          </w:rPr>
+          <w:t>DESCARGAR ANT</w:t>
+        </w:r>
+        <w:r>
+          <w:rPr>
+            <w:noProof/>
+            <w:webHidden/>
+          </w:rPr>
+          <w:tab/>
+        </w:r>
+        <w:r>
+          <w:rPr>
+            <w:noProof/>
+            <w:webHidden/>
+          </w:rPr>
+          <w:fldChar w:fldCharType="begin"/>
+        </w:r>
+        <w:r>
+          <w:rPr>
+            <w:noProof/>
+            <w:webHidden/>
+          </w:rPr>
+          <w:instrText xml:space="preserve"> PAGEREF _Toc221554110 \h </w:instrText>
+        </w:r>
+        <w:r>
+          <w:rPr>
+            <w:noProof/>
+            <w:webHidden/>
+          </w:rPr>
+        </w:r>
+        <w:r>
+          <w:rPr>
+            <w:noProof/>
+            <w:webHidden/>
+          </w:rPr>
+          <w:fldChar w:fldCharType="separate"/>
+        </w:r>
+        <w:r>
+          <w:rPr>
+            <w:noProof/>
+            <w:webHidden/>
+          </w:rPr>
+          <w:t>4</w:t>
+        </w:r>
+        <w:r>
+          <w:rPr>
+            <w:noProof/>
+            <w:webHidden/>
+          </w:rPr>
+          <w:fldChar w:fldCharType="end"/>
+        </w:r>
+      </w:hyperlink>
+    </w:p>
+    <w:p>
+      <w:pPr>
+        <w:pStyle w:val="TDC2"/>
+        <w:tabs>
+          <w:tab w:val="right" w:leader="underscore" w:pos="8494"/>
+        </w:tabs>
+        <w:ind w:firstLine="0"/>
+        <w:rPr>
+          <w:rFonts w:eastAsiaTheme="minorEastAsia"/>
+          <w:smallCaps w:val="0"/>
+          <w:noProof/>
+          <w:sz w:val="24"/>
+          <w:szCs w:val="24"/>
+          <w:lang w:eastAsia="es-ES"/>
+        </w:rPr>
+      </w:pPr>
+      <w:hyperlink w:anchor="_Toc221554111" w:history="1">
+        <w:r>
+          <w:rPr>
+            <w:rStyle w:val="Hipervnculo"/>
+            <w:noProof/>
+          </w:rPr>
+          <w:t>DESCARGAR MAVEN</w:t>
+        </w:r>
+        <w:r>
+          <w:rPr>
+            <w:noProof/>
+            <w:webHidden/>
+          </w:rPr>
+          <w:tab/>
+        </w:r>
+        <w:r>
+          <w:rPr>
+            <w:noProof/>
+            <w:webHidden/>
+          </w:rPr>
+          <w:fldChar w:fldCharType="begin"/>
+        </w:r>
+        <w:r>
+          <w:rPr>
+            <w:noProof/>
+            <w:webHidden/>
+          </w:rPr>
+          <w:instrText xml:space="preserve"> PAGEREF _Toc221554111 \h </w:instrText>
+        </w:r>
+        <w:r>
+          <w:rPr>
+            <w:noProof/>
+            <w:webHidden/>
+          </w:rPr>
+        </w:r>
+        <w:r>
+          <w:rPr>
+            <w:noProof/>
+            <w:webHidden/>
+          </w:rPr>
+          <w:fldChar w:fldCharType="separate"/>
+        </w:r>
+        <w:r>
+          <w:rPr>
+            <w:noProof/>
+            <w:webHidden/>
+          </w:rPr>
+          <w:t>4</w:t>
+        </w:r>
+        <w:r>
+          <w:rPr>
+            <w:noProof/>
+            <w:webHidden/>
+          </w:rPr>
+          <w:fldChar w:fldCharType="end"/>
+        </w:r>
+      </w:hyperlink>
+    </w:p>
+    <w:p>
+      <w:pPr>
+        <w:pStyle w:val="TDC2"/>
+        <w:tabs>
+          <w:tab w:val="right" w:leader="underscore" w:pos="8494"/>
+        </w:tabs>
+        <w:ind w:firstLine="0"/>
+        <w:rPr>
+          <w:rFonts w:eastAsiaTheme="minorEastAsia"/>
+          <w:smallCaps w:val="0"/>
+          <w:noProof/>
+          <w:sz w:val="24"/>
+          <w:szCs w:val="24"/>
+          <w:lang w:eastAsia="es-ES"/>
+        </w:rPr>
+      </w:pPr>
+      <w:hyperlink w:anchor="_Toc221554112" w:history="1">
+        <w:r>
+          <w:rPr>
+            <w:rStyle w:val="Hipervnculo"/>
+            <w:noProof/>
+          </w:rPr>
+          <w:t>DESCARGAR TOMCAT</w:t>
+        </w:r>
+        <w:r>
+          <w:rPr>
+            <w:noProof/>
+            <w:webHidden/>
+          </w:rPr>
+          <w:tab/>
+        </w:r>
+        <w:r>
+          <w:rPr>
+            <w:noProof/>
+            <w:webHidden/>
+          </w:rPr>
+          <w:fldChar w:fldCharType="begin"/>
+        </w:r>
+        <w:r>
+          <w:rPr>
+            <w:noProof/>
+            <w:webHidden/>
+          </w:rPr>
+          <w:instrText xml:space="preserve"> PAGEREF _Toc221554112 \h </w:instrText>
+        </w:r>
+        <w:r>
+          <w:rPr>
+            <w:noProof/>
+            <w:webHidden/>
+          </w:rPr>
+        </w:r>
+        <w:r>
+          <w:rPr>
+            <w:noProof/>
+            <w:webHidden/>
+          </w:rPr>
+          <w:fldChar w:fldCharType="separate"/>
+        </w:r>
+        <w:r>
+          <w:rPr>
+            <w:noProof/>
+            <w:webHidden/>
+          </w:rPr>
+          <w:t>5</w:t>
+        </w:r>
+        <w:r>
+          <w:rPr>
+            <w:noProof/>
+            <w:webHidden/>
+          </w:rPr>
+          <w:fldChar w:fldCharType="end"/>
+        </w:r>
+      </w:hyperlink>
+    </w:p>
+    <w:p>
+      <w:pPr>
+        <w:pStyle w:val="TDC2"/>
+        <w:tabs>
+          <w:tab w:val="right" w:leader="underscore" w:pos="8494"/>
+        </w:tabs>
+        <w:ind w:firstLine="0"/>
+        <w:rPr>
+          <w:rFonts w:eastAsiaTheme="minorEastAsia"/>
+          <w:smallCaps w:val="0"/>
+          <w:noProof/>
+          <w:sz w:val="24"/>
+          <w:szCs w:val="24"/>
+          <w:lang w:eastAsia="es-ES"/>
+        </w:rPr>
+      </w:pPr>
+      <w:hyperlink w:anchor="_Toc221554113" w:history="1">
+        <w:r>
+          <w:rPr>
+            <w:rStyle w:val="Hipervnculo"/>
+            <w:noProof/>
+          </w:rPr>
+          <w:t>DESCARGAR GLASSFISH WEB</w:t>
+        </w:r>
+        <w:r>
+          <w:rPr>
+            <w:noProof/>
+            <w:webHidden/>
+          </w:rPr>
+          <w:tab/>
+        </w:r>
+        <w:r>
+          <w:rPr>
+            <w:noProof/>
+            <w:webHidden/>
+          </w:rPr>
+          <w:fldChar w:fldCharType="begin"/>
+        </w:r>
+        <w:r>
+          <w:rPr>
+            <w:noProof/>
+            <w:webHidden/>
+          </w:rPr>
+          <w:instrText xml:space="preserve"> PAGEREF _Toc221554113 \h </w:instrText>
+        </w:r>
+        <w:r>
+          <w:rPr>
+            <w:noProof/>
+            <w:webHidden/>
+          </w:rPr>
+        </w:r>
+        <w:r>
+          <w:rPr>
+            <w:noProof/>
+            <w:webHidden/>
+          </w:rPr>
+          <w:fldChar w:fldCharType="separate"/>
+        </w:r>
+        <w:r>
+          <w:rPr>
+            <w:noProof/>
+            <w:webHidden/>
+          </w:rPr>
+          <w:t>5</w:t>
+        </w:r>
+        <w:r>
+          <w:rPr>
+            <w:noProof/>
+            <w:webHidden/>
+          </w:rPr>
+          <w:fldChar w:fldCharType="end"/>
+        </w:r>
+      </w:hyperlink>
+    </w:p>
+    <w:p>
+      <w:pPr>
+        <w:pStyle w:val="TDC2"/>
+        <w:tabs>
+          <w:tab w:val="right" w:leader="underscore" w:pos="8494"/>
+        </w:tabs>
+        <w:ind w:firstLine="0"/>
+        <w:rPr>
+          <w:rFonts w:eastAsiaTheme="minorEastAsia"/>
+          <w:smallCaps w:val="0"/>
+          <w:noProof/>
+          <w:sz w:val="24"/>
+          <w:szCs w:val="24"/>
+          <w:lang w:eastAsia="es-ES"/>
+        </w:rPr>
+      </w:pPr>
+      <w:hyperlink w:anchor="_Toc221554114" w:history="1">
+        <w:r>
+          <w:rPr>
+            <w:rStyle w:val="Hipervnculo"/>
+            <w:noProof/>
+            <w:lang w:val="en-GB"/>
+          </w:rPr>
+          <w:t>DESCARGAR ECLIPSE IDE JAVA AND WEB DEVELOPERS</w:t>
+        </w:r>
+        <w:r>
+          <w:rPr>
+            <w:noProof/>
+            <w:webHidden/>
+          </w:rPr>
+          <w:tab/>
+        </w:r>
+        <w:r>
+          <w:rPr>
+            <w:noProof/>
+            <w:webHidden/>
+          </w:rPr>
+          <w:fldChar w:fldCharType="begin"/>
+        </w:r>
+        <w:r>
+          <w:rPr>
+            <w:noProof/>
+            <w:webHidden/>
+          </w:rPr>
+          <w:instrText xml:space="preserve"> PAGEREF _Toc221554114 \h </w:instrText>
+        </w:r>
+        <w:r>
+          <w:rPr>
+            <w:noProof/>
+            <w:webHidden/>
+          </w:rPr>
+        </w:r>
+        <w:r>
+          <w:rPr>
+            <w:noProof/>
+            <w:webHidden/>
+          </w:rPr>
+          <w:fldChar w:fldCharType="separate"/>
+        </w:r>
+        <w:r>
+          <w:rPr>
+            <w:noProof/>
+            <w:webHidden/>
+          </w:rPr>
+          <w:t>6</w:t>
+        </w:r>
+        <w:r>
+          <w:rPr>
+            <w:noProof/>
+            <w:webHidden/>
+          </w:rPr>
+          <w:fldChar w:fldCharType="end"/>
+        </w:r>
+      </w:hyperlink>
+    </w:p>
+    <w:p>
+      <w:pPr>
+        <w:ind w:firstLine="0"/>
+      </w:pPr>
+      <w:r>
+        <w:fldChar w:fldCharType="end"/>
+      </w:r>
+    </w:p>
+    <w:p>
+      <w:pPr>
+        <w:rPr>
+          <w:rFonts w:ascii="Bahnschrift SemiBold" w:hAnsi="Bahnschrift SemiBold"/>
+          <w:b/>
+          <w:sz w:val="36"/>
+        </w:rPr>
+      </w:pPr>
+      <w:r>
+        <w:br w:type="page"/>
+      </w:r>
+    </w:p>
+    <w:p>
+      <w:pPr>
+        <w:pStyle w:val="Estilo1"/>
+      </w:pPr>
+      <w:bookmarkStart w:id="1" w:name="_Toc221554108"/>
+      <w:r>
+        <w:lastRenderedPageBreak/>
+        <w:t>DESCARGA</w:t>
+      </w:r>
+      <w:r>
+        <w:t xml:space="preserve"> DEL SOFTWARE A INSTALAR</w:t>
+      </w:r>
+      <w:bookmarkEnd w:id="1"/>
+    </w:p>
+    <w:p>
+      <w:pPr>
+        <w:pStyle w:val="Estilo2"/>
+      </w:pPr>
+      <w:bookmarkStart w:id="2" w:name="_Toc221554109"/>
       <w:r>
         <w:t>DESCARGAR JAVA DEVELOPMENT</w:t>
       </w:r>
+      <w:bookmarkEnd w:id="2"/>
     </w:p>
     <w:p>
+      <w:pPr>
+        <w:ind w:firstLine="0"/>
+      </w:pPr>
       <w:r>
+        <w:rPr>
+          <w:noProof/>
+        </w:rPr>
         <w:drawing>
           <wp:inline distT="0" distB="0" distL="0" distR="0" wp14:anchorId="5C8B33A0" wp14:editId="393819AE">
             <wp:extent cx="5400040" cy="2897505"/>
@@ -25,7 +1629,7 @@
                     <pic:cNvPicPr/>
                   </pic:nvPicPr>
                   <pic:blipFill>
-                    <a:blip r:embed="rId4"/>
+                    <a:blip r:embed="rId11"/>
                     <a:stretch>
                       <a:fillRect/>
                     </a:stretch>
@@ -47,7 +1651,13 @@
       </w:r>
     </w:p>
     <w:p>
+      <w:pPr>
+        <w:ind w:firstLine="0"/>
+      </w:pPr>
       <w:r>
+        <w:rPr>
+          <w:noProof/>
+        </w:rPr>
         <w:drawing>
           <wp:inline distT="0" distB="0" distL="0" distR="0" wp14:anchorId="4016D1C0" wp14:editId="4FE9F832">
             <wp:extent cx="5400040" cy="1929130"/>
@@ -64,7 +1674,7 @@
                     <pic:cNvPicPr/>
                   </pic:nvPicPr>
                   <pic:blipFill>
-                    <a:blip r:embed="rId5"/>
+                    <a:blip r:embed="rId12"/>
                     <a:stretch>
                       <a:fillRect/>
                     </a:stretch>
@@ -86,7 +1696,14 @@
       </w:r>
     </w:p>
     <w:p>
+      <w:pPr>
+        <w:ind w:firstLine="0"/>
+      </w:pPr>
       <w:r>
+        <w:rPr>
+          <w:noProof/>
+        </w:rPr>
+        <w:lastRenderedPageBreak/>
         <w:drawing>
           <wp:inline distT="0" distB="0" distL="0" distR="0" wp14:anchorId="6C1DCAE9" wp14:editId="0D99DC27">
             <wp:extent cx="5400040" cy="2861945"/>
@@ -103,7 +1720,7 @@
                     <pic:cNvPicPr/>
                   </pic:nvPicPr>
                   <pic:blipFill>
-                    <a:blip r:embed="rId6"/>
+                    <a:blip r:embed="rId13"/>
                     <a:stretch>
                       <a:fillRect/>
                     </a:stretch>
@@ -125,8 +1742,13 @@
       </w:r>
     </w:p>
     <w:p>
+      <w:pPr>
+        <w:ind w:firstLine="0"/>
+      </w:pPr>
       <w:r>
-        <w:lastRenderedPageBreak/>
+        <w:rPr>
+          <w:noProof/>
+        </w:rPr>
         <w:drawing>
           <wp:inline distT="0" distB="0" distL="0" distR="0" wp14:anchorId="453054AF" wp14:editId="50607F9E">
             <wp:extent cx="5400040" cy="2867660"/>
@@ -143,7 +1765,7 @@
                     <pic:cNvPicPr/>
                   </pic:nvPicPr>
                   <pic:blipFill>
-                    <a:blip r:embed="rId7"/>
+                    <a:blip r:embed="rId14"/>
                     <a:stretch>
                       <a:fillRect/>
                     </a:stretch>
@@ -165,7 +1787,13 @@
       </w:r>
     </w:p>
     <w:p>
+      <w:pPr>
+        <w:ind w:firstLine="0"/>
+      </w:pPr>
       <w:r>
+        <w:rPr>
+          <w:noProof/>
+        </w:rPr>
         <w:drawing>
           <wp:inline distT="0" distB="0" distL="0" distR="0" wp14:anchorId="3C83B717" wp14:editId="55FBDF65">
             <wp:extent cx="5400040" cy="2866390"/>
@@ -182,7 +1810,7 @@
                     <pic:cNvPicPr/>
                   </pic:nvPicPr>
                   <pic:blipFill>
-                    <a:blip r:embed="rId8"/>
+                    <a:blip r:embed="rId15"/>
                     <a:stretch>
                       <a:fillRect/>
                     </a:stretch>
@@ -204,7 +1832,14 @@
       </w:r>
     </w:p>
     <w:p>
+      <w:pPr>
+        <w:ind w:firstLine="0"/>
+      </w:pPr>
       <w:r>
+        <w:rPr>
+          <w:noProof/>
+        </w:rPr>
+        <w:lastRenderedPageBreak/>
         <w:drawing>
           <wp:inline distT="0" distB="0" distL="0" distR="0" wp14:anchorId="2B876BDD" wp14:editId="42AE5DCE">
             <wp:extent cx="5400040" cy="2870200"/>
@@ -221,7 +1856,7 @@
                     <pic:cNvPicPr/>
                   </pic:nvPicPr>
                   <pic:blipFill>
-                    <a:blip r:embed="rId9"/>
+                    <a:blip r:embed="rId16"/>
                     <a:stretch>
                       <a:fillRect/>
                     </a:stretch>
@@ -244,17 +1879,27 @@
     </w:p>
     <w:p>
       <w:r>
-        <w:lastRenderedPageBreak/>
         <w:t>Ya se descarga.</w:t>
       </w:r>
     </w:p>
     <w:p>
+      <w:pPr>
+        <w:pStyle w:val="Estilo2"/>
+      </w:pPr>
+      <w:bookmarkStart w:id="3" w:name="_Toc221554110"/>
       <w:r>
         <w:t>DESCARGAR ANT</w:t>
       </w:r>
+      <w:bookmarkEnd w:id="3"/>
     </w:p>
     <w:p>
+      <w:pPr>
+        <w:ind w:firstLine="0"/>
+      </w:pPr>
       <w:r>
+        <w:rPr>
+          <w:noProof/>
+        </w:rPr>
         <w:drawing>
           <wp:inline distT="0" distB="0" distL="0" distR="0" wp14:anchorId="1F61DB0C" wp14:editId="69A5BB3D">
             <wp:extent cx="5400040" cy="2878455"/>
@@ -271,7 +1916,7 @@
                     <pic:cNvPicPr/>
                   </pic:nvPicPr>
                   <pic:blipFill>
-                    <a:blip r:embed="rId10"/>
+                    <a:blip r:embed="rId17"/>
                     <a:stretch>
                       <a:fillRect/>
                     </a:stretch>
@@ -293,12 +1938,24 @@
       </w:r>
     </w:p>
     <w:p>
+      <w:pPr>
+        <w:pStyle w:val="Estilo2"/>
+      </w:pPr>
+      <w:bookmarkStart w:id="4" w:name="_Toc221554111"/>
       <w:r>
         <w:t>DESCARGAR MAVEN</w:t>
       </w:r>
+      <w:bookmarkEnd w:id="4"/>
     </w:p>
     <w:p>
+      <w:pPr>
+        <w:ind w:firstLine="0"/>
+      </w:pPr>
       <w:r>
+        <w:rPr>
+          <w:noProof/>
+        </w:rPr>
+        <w:lastRenderedPageBreak/>
         <w:drawing>
           <wp:inline distT="0" distB="0" distL="0" distR="0" wp14:anchorId="5434DFBC" wp14:editId="57693420">
             <wp:extent cx="5400040" cy="2867660"/>
@@ -315,7 +1972,7 @@
                     <pic:cNvPicPr/>
                   </pic:nvPicPr>
                   <pic:blipFill>
-                    <a:blip r:embed="rId11"/>
+                    <a:blip r:embed="rId18"/>
                     <a:stretch>
                       <a:fillRect/>
                     </a:stretch>
@@ -342,13 +1999,23 @@
       </w:r>
     </w:p>
     <w:p>
+      <w:pPr>
+        <w:pStyle w:val="Estilo2"/>
+      </w:pPr>
+      <w:bookmarkStart w:id="5" w:name="_Toc221554112"/>
       <w:r>
         <w:t>DESCARGAR TOMCAT</w:t>
       </w:r>
+      <w:bookmarkEnd w:id="5"/>
     </w:p>
     <w:p>
+      <w:pPr>
+        <w:ind w:firstLine="0"/>
+      </w:pPr>
       <w:r>
-        <w:lastRenderedPageBreak/>
+        <w:rPr>
+          <w:noProof/>
+        </w:rPr>
         <w:drawing>
           <wp:inline distT="0" distB="0" distL="0" distR="0" wp14:anchorId="2731916A" wp14:editId="3BE9FBBE">
             <wp:extent cx="5400040" cy="2872740"/>
@@ -365,7 +2032,7 @@
                     <pic:cNvPicPr/>
                   </pic:nvPicPr>
                   <pic:blipFill>
-                    <a:blip r:embed="rId12"/>
+                    <a:blip r:embed="rId19"/>
                     <a:stretch>
                       <a:fillRect/>
                     </a:stretch>
@@ -387,12 +2054,24 @@
       </w:r>
     </w:p>
     <w:p>
+      <w:pPr>
+        <w:pStyle w:val="Estilo2"/>
+      </w:pPr>
+      <w:bookmarkStart w:id="6" w:name="_Toc221554113"/>
       <w:r>
         <w:t>DESCARGAR GLASSFISH WEB</w:t>
       </w:r>
+      <w:bookmarkEnd w:id="6"/>
     </w:p>
     <w:p>
+      <w:pPr>
+        <w:ind w:firstLine="0"/>
+      </w:pPr>
       <w:r>
+        <w:rPr>
+          <w:noProof/>
+        </w:rPr>
+        <w:lastRenderedPageBreak/>
         <w:drawing>
           <wp:inline distT="0" distB="0" distL="0" distR="0" wp14:anchorId="0C2F46AC" wp14:editId="78F04E72">
             <wp:extent cx="5400040" cy="2867660"/>
@@ -409,7 +2088,7 @@
                     <pic:cNvPicPr/>
                   </pic:nvPicPr>
                   <pic:blipFill>
-                    <a:blip r:embed="rId13"/>
+                    <a:blip r:embed="rId20"/>
                     <a:stretch>
                       <a:fillRect/>
                     </a:stretch>
@@ -431,8 +2110,13 @@
       </w:r>
     </w:p>
     <w:p>
+      <w:pPr>
+        <w:ind w:firstLine="0"/>
+      </w:pPr>
       <w:r>
-        <w:lastRenderedPageBreak/>
+        <w:rPr>
+          <w:noProof/>
+        </w:rPr>
         <w:drawing>
           <wp:inline distT="0" distB="0" distL="0" distR="0" wp14:anchorId="53CD843D" wp14:editId="1452BBDE">
             <wp:extent cx="5400040" cy="2861945"/>
@@ -449,7 +2133,7 @@
                     <pic:cNvPicPr/>
                   </pic:nvPicPr>
                   <pic:blipFill>
-                    <a:blip r:embed="rId14"/>
+                    <a:blip r:embed="rId21"/>
                     <a:stretch>
                       <a:fillRect/>
                     </a:stretch>
@@ -472,10 +2156,12 @@
     </w:p>
     <w:p>
       <w:pPr>
+        <w:pStyle w:val="Estilo2"/>
         <w:rPr>
           <w:lang w:val="en-GB"/>
         </w:rPr>
       </w:pPr>
+      <w:bookmarkStart w:id="7" w:name="_Toc221554114"/>
       <w:r>
         <w:rPr>
           <w:lang w:val="en-GB"/>
@@ -488,17 +2174,21 @@
         </w:rPr>
         <w:t>ECLIPSE IDE JAVA AND WEB DEVELOPERS</w:t>
       </w:r>
+      <w:bookmarkEnd w:id="7"/>
     </w:p>
     <w:p>
       <w:pPr>
+        <w:ind w:firstLine="0"/>
         <w:rPr>
           <w:lang w:val="en-GB"/>
         </w:rPr>
       </w:pPr>
       <w:r>
         <w:rPr>
+          <w:noProof/>
           <w:lang w:val="en-GB"/>
         </w:rPr>
+        <w:lastRenderedPageBreak/>
         <w:drawing>
           <wp:inline distT="0" distB="0" distL="0" distR="0" wp14:anchorId="436F4960" wp14:editId="406A7A86">
             <wp:extent cx="5400040" cy="2881630"/>
@@ -515,7 +2205,7 @@
                     <pic:cNvPicPr/>
                   </pic:nvPicPr>
                   <pic:blipFill>
-                    <a:blip r:embed="rId15"/>
+                    <a:blip r:embed="rId22"/>
                     <a:stretch>
                       <a:fillRect/>
                     </a:stretch>
@@ -557,13 +2247,365 @@
       </w:r>
     </w:p>
     <w:sectPr>
+      <w:headerReference w:type="even" r:id="rId23"/>
+      <w:headerReference w:type="default" r:id="rId24"/>
+      <w:footerReference w:type="even" r:id="rId25"/>
+      <w:footerReference w:type="default" r:id="rId26"/>
       <w:pgSz w:w="11906" w:h="16838"/>
       <w:pgMar w:top="1417" w:right="1701" w:bottom="1417" w:left="1701" w:header="708" w:footer="708" w:gutter="0"/>
+      <w:pgNumType w:start="0"/>
       <w:cols w:space="708"/>
+      <w:titlePg/>
       <w:docGrid w:linePitch="360"/>
     </w:sectPr>
   </w:body>
 </w:document>
+</file>
+
+<file path=word/endnotes.xml><?xml version="1.0" encoding="utf-8"?>
+<w:endnotes xmlns:wpc="http://schemas.microsoft.com/office/word/2010/wordprocessingCanvas" xmlns:cx="http://schemas.microsoft.com/office/drawing/2014/chartex" xmlns:cx1="http://schemas.microsoft.com/office/drawing/2015/9/8/chartex" xmlns:cx2="http://schemas.microsoft.com/office/drawing/2015/10/21/chartex" xmlns:cx3="http://schemas.microsoft.com/office/drawing/2016/5/9/chartex" xmlns:cx4="http://schemas.microsoft.com/office/drawing/2016/5/10/chartex" xmlns:cx5="http://schemas.microsoft.com/office/drawing/2016/5/11/chartex" xmlns:cx6="http://schemas.microsoft.com/office/drawing/2016/5/12/chartex" xmlns:cx7="http://schemas.microsoft.com/office/drawing/2016/5/13/chartex" xmlns:cx8="http://schemas.microsoft.com/office/drawing/2016/5/14/chartex" xmlns:mc="http://schemas.openxmlformats.org/markup-compatibility/2006" xmlns:aink="http://schemas.microsoft.com/office/drawing/2016/ink" xmlns:am3d="http://schemas.microsoft.com/office/drawing/2017/model3d" xmlns:o="urn:schemas-microsoft-com:office:office" xmlns:oel="http://schemas.microsoft.com/office/2019/extlst" xmlns:r="http://schemas.openxmlformats.org/officeDocument/2006/relationships" xmlns:m="http://schemas.openxmlformats.org/officeDocument/2006/math" xmlns:v="urn:schemas-microsoft-com:vml" xmlns:wp14="http://schemas.microsoft.com/office/word/2010/wordprocessingDrawing" xmlns:wp="http://schemas.openxmlformats.org/drawingml/2006/wordprocessingDrawing" xmlns:w10="urn:schemas-microsoft-com:office:word" xmlns:w="http://schemas.openxmlformats.org/wordprocessingml/2006/main" xmlns:w14="http://schemas.microsoft.com/office/word/2010/wordml" xmlns:w15="http://schemas.microsoft.com/office/word/2012/wordml" xmlns:w16cex="http://schemas.microsoft.com/office/word/2018/wordml/cex" xmlns:w16cid="http://schemas.microsoft.com/office/word/2016/wordml/cid" xmlns:w16="http://schemas.microsoft.com/office/word/2018/wordml" xmlns:w16du="http://schemas.microsoft.com/office/word/2023/wordml/word16du" xmlns:w16sdtdh="http://schemas.microsoft.com/office/word/2020/wordml/sdtdatahash" xmlns:w16sdtfl="http://schemas.microsoft.com/office/word/2024/wordml/sdtformatlock" xmlns:w16se="http://schemas.microsoft.com/office/word/2015/wordml/symex" xmlns:wpg="http://schemas.microsoft.com/office/word/2010/wordprocessingGroup" xmlns:wpi="http://schemas.microsoft.com/office/word/2010/wordprocessingInk" xmlns:wne="http://schemas.microsoft.com/office/word/2006/wordml" xmlns:wps="http://schemas.microsoft.com/office/word/2010/wordprocessingShape" mc:Ignorable="w14 w15 w16se w16cid w16 w16cex w16sdtdh w16sdtfl w16du wp14">
+  <w:endnote w:type="separator" w:id="-1">
+    <w:p>
+      <w:pPr>
+        <w:spacing w:after="0" w:line="240" w:lineRule="auto"/>
+      </w:pPr>
+      <w:r>
+        <w:separator/>
+      </w:r>
+    </w:p>
+  </w:endnote>
+  <w:endnote w:type="continuationSeparator" w:id="0">
+    <w:p>
+      <w:pPr>
+        <w:spacing w:after="0" w:line="240" w:lineRule="auto"/>
+      </w:pPr>
+      <w:r>
+        <w:continuationSeparator/>
+      </w:r>
+    </w:p>
+  </w:endnote>
+</w:endnotes>
+</file>
+
+<file path=word/footer1.xml><?xml version="1.0" encoding="utf-8"?>
+<w:ftr xmlns:wpc="http://schemas.microsoft.com/office/word/2010/wordprocessingCanvas" xmlns:cx="http://schemas.microsoft.com/office/drawing/2014/chartex" xmlns:cx1="http://schemas.microsoft.com/office/drawing/2015/9/8/chartex" xmlns:cx2="http://schemas.microsoft.com/office/drawing/2015/10/21/chartex" xmlns:cx3="http://schemas.microsoft.com/office/drawing/2016/5/9/chartex" xmlns:cx4="http://schemas.microsoft.com/office/drawing/2016/5/10/chartex" xmlns:cx5="http://schemas.microsoft.com/office/drawing/2016/5/11/chartex" xmlns:cx6="http://schemas.microsoft.com/office/drawing/2016/5/12/chartex" xmlns:cx7="http://schemas.microsoft.com/office/drawing/2016/5/13/chartex" xmlns:cx8="http://schemas.microsoft.com/office/drawing/2016/5/14/chartex" xmlns:mc="http://schemas.openxmlformats.org/markup-compatibility/2006" xmlns:aink="http://schemas.microsoft.com/office/drawing/2016/ink" xmlns:am3d="http://schemas.microsoft.com/office/drawing/2017/model3d" xmlns:o="urn:schemas-microsoft-com:office:office" xmlns:oel="http://schemas.microsoft.com/office/2019/extlst" xmlns:r="http://schemas.openxmlformats.org/officeDocument/2006/relationships" xmlns:m="http://schemas.openxmlformats.org/officeDocument/2006/math" xmlns:v="urn:schemas-microsoft-com:vml" xmlns:wp14="http://schemas.microsoft.com/office/word/2010/wordprocessingDrawing" xmlns:wp="http://schemas.openxmlformats.org/drawingml/2006/wordprocessingDrawing" xmlns:w10="urn:schemas-microsoft-com:office:word" xmlns:w="http://schemas.openxmlformats.org/wordprocessingml/2006/main" xmlns:w14="http://schemas.microsoft.com/office/word/2010/wordml" xmlns:w15="http://schemas.microsoft.com/office/word/2012/wordml" xmlns:w16cex="http://schemas.microsoft.com/office/word/2018/wordml/cex" xmlns:w16cid="http://schemas.microsoft.com/office/word/2016/wordml/cid" xmlns:w16="http://schemas.microsoft.com/office/word/2018/wordml" xmlns:w16du="http://schemas.microsoft.com/office/word/2023/wordml/word16du" xmlns:w16sdtdh="http://schemas.microsoft.com/office/word/2020/wordml/sdtdatahash" xmlns:w16sdtfl="http://schemas.microsoft.com/office/word/2024/wordml/sdtformatlock" xmlns:w16se="http://schemas.microsoft.com/office/word/2015/wordml/symex" xmlns:wpg="http://schemas.microsoft.com/office/word/2010/wordprocessingGroup" xmlns:wpi="http://schemas.microsoft.com/office/word/2010/wordprocessingInk" xmlns:wne="http://schemas.microsoft.com/office/word/2006/wordml" xmlns:wps="http://schemas.microsoft.com/office/word/2010/wordprocessingShape" mc:Ignorable="w14 w15 w16se w16cid w16 w16cex w16sdtdh w16sdtfl w16du wp14">
+  <w:p>
+    <w:pPr>
+      <w:pStyle w:val="Piedepgina"/>
+    </w:pPr>
+    <w:r>
+      <w:t xml:space="preserve">- </w:t>
+    </w:r>
+    <w:sdt>
+      <w:sdtPr>
+        <w:id w:val="-1996869814"/>
+        <w:docPartObj>
+          <w:docPartGallery w:val="Page Numbers (Bottom of Page)"/>
+          <w:docPartUnique/>
+        </w:docPartObj>
+      </w:sdtPr>
+      <w:sdtContent>
+        <w:r>
+          <w:fldChar w:fldCharType="begin"/>
+        </w:r>
+        <w:r>
+          <w:instrText>PAGE   \* MERGEFORMAT</w:instrText>
+        </w:r>
+        <w:r>
+          <w:fldChar w:fldCharType="separate"/>
+        </w:r>
+        <w:r>
+          <w:t>2</w:t>
+        </w:r>
+        <w:r>
+          <w:fldChar w:fldCharType="end"/>
+        </w:r>
+        <w:r>
+          <w:t xml:space="preserve"> -</w:t>
+        </w:r>
+      </w:sdtContent>
+    </w:sdt>
+  </w:p>
+  <w:p>
+    <w:pPr>
+      <w:pStyle w:val="Piedepgina"/>
+    </w:pPr>
+  </w:p>
+</w:ftr>
+</file>
+
+<file path=word/footer2.xml><?xml version="1.0" encoding="utf-8"?>
+<w:ftr xmlns:wpc="http://schemas.microsoft.com/office/word/2010/wordprocessingCanvas" xmlns:cx="http://schemas.microsoft.com/office/drawing/2014/chartex" xmlns:cx1="http://schemas.microsoft.com/office/drawing/2015/9/8/chartex" xmlns:cx2="http://schemas.microsoft.com/office/drawing/2015/10/21/chartex" xmlns:cx3="http://schemas.microsoft.com/office/drawing/2016/5/9/chartex" xmlns:cx4="http://schemas.microsoft.com/office/drawing/2016/5/10/chartex" xmlns:cx5="http://schemas.microsoft.com/office/drawing/2016/5/11/chartex" xmlns:cx6="http://schemas.microsoft.com/office/drawing/2016/5/12/chartex" xmlns:cx7="http://schemas.microsoft.com/office/drawing/2016/5/13/chartex" xmlns:cx8="http://schemas.microsoft.com/office/drawing/2016/5/14/chartex" xmlns:mc="http://schemas.openxmlformats.org/markup-compatibility/2006" xmlns:aink="http://schemas.microsoft.com/office/drawing/2016/ink" xmlns:am3d="http://schemas.microsoft.com/office/drawing/2017/model3d" xmlns:o="urn:schemas-microsoft-com:office:office" xmlns:oel="http://schemas.microsoft.com/office/2019/extlst" xmlns:r="http://schemas.openxmlformats.org/officeDocument/2006/relationships" xmlns:m="http://schemas.openxmlformats.org/officeDocument/2006/math" xmlns:v="urn:schemas-microsoft-com:vml" xmlns:wp14="http://schemas.microsoft.com/office/word/2010/wordprocessingDrawing" xmlns:wp="http://schemas.openxmlformats.org/drawingml/2006/wordprocessingDrawing" xmlns:w10="urn:schemas-microsoft-com:office:word" xmlns:w="http://schemas.openxmlformats.org/wordprocessingml/2006/main" xmlns:w14="http://schemas.microsoft.com/office/word/2010/wordml" xmlns:w15="http://schemas.microsoft.com/office/word/2012/wordml" xmlns:w16cex="http://schemas.microsoft.com/office/word/2018/wordml/cex" xmlns:w16cid="http://schemas.microsoft.com/office/word/2016/wordml/cid" xmlns:w16="http://schemas.microsoft.com/office/word/2018/wordml" xmlns:w16du="http://schemas.microsoft.com/office/word/2023/wordml/word16du" xmlns:w16sdtdh="http://schemas.microsoft.com/office/word/2020/wordml/sdtdatahash" xmlns:w16sdtfl="http://schemas.microsoft.com/office/word/2024/wordml/sdtformatlock" xmlns:w16se="http://schemas.microsoft.com/office/word/2015/wordml/symex" xmlns:wpg="http://schemas.microsoft.com/office/word/2010/wordprocessingGroup" xmlns:wpi="http://schemas.microsoft.com/office/word/2010/wordprocessingInk" xmlns:wne="http://schemas.microsoft.com/office/word/2006/wordml" xmlns:wps="http://schemas.microsoft.com/office/word/2010/wordprocessingShape" mc:Ignorable="w14 w15 w16se w16cid w16 w16cex w16sdtdh w16sdtfl w16du wp14">
+  <w:p>
+    <w:pPr>
+      <w:pStyle w:val="Piedepgina"/>
+      <w:jc w:val="right"/>
+    </w:pPr>
+    <w:r>
+      <w:t xml:space="preserve">- </w:t>
+    </w:r>
+    <w:sdt>
+      <w:sdtPr>
+        <w:id w:val="2130586634"/>
+        <w:docPartObj>
+          <w:docPartGallery w:val="Page Numbers (Bottom of Page)"/>
+          <w:docPartUnique/>
+        </w:docPartObj>
+      </w:sdtPr>
+      <w:sdtContent>
+        <w:r>
+          <w:fldChar w:fldCharType="begin"/>
+        </w:r>
+        <w:r>
+          <w:instrText>PAGE   \* MERGEFORMAT</w:instrText>
+        </w:r>
+        <w:r>
+          <w:fldChar w:fldCharType="separate"/>
+        </w:r>
+        <w:r>
+          <w:t>2</w:t>
+        </w:r>
+        <w:r>
+          <w:fldChar w:fldCharType="end"/>
+        </w:r>
+        <w:r>
+          <w:t xml:space="preserve"> -</w:t>
+        </w:r>
+      </w:sdtContent>
+    </w:sdt>
+  </w:p>
+  <w:p>
+    <w:pPr>
+      <w:pStyle w:val="Piedepgina"/>
+    </w:pPr>
+  </w:p>
+</w:ftr>
+</file>
+
+<file path=word/footnotes.xml><?xml version="1.0" encoding="utf-8"?>
+<w:footnotes xmlns:wpc="http://schemas.microsoft.com/office/word/2010/wordprocessingCanvas" xmlns:cx="http://schemas.microsoft.com/office/drawing/2014/chartex" xmlns:cx1="http://schemas.microsoft.com/office/drawing/2015/9/8/chartex" xmlns:cx2="http://schemas.microsoft.com/office/drawing/2015/10/21/chartex" xmlns:cx3="http://schemas.microsoft.com/office/drawing/2016/5/9/chartex" xmlns:cx4="http://schemas.microsoft.com/office/drawing/2016/5/10/chartex" xmlns:cx5="http://schemas.microsoft.com/office/drawing/2016/5/11/chartex" xmlns:cx6="http://schemas.microsoft.com/office/drawing/2016/5/12/chartex" xmlns:cx7="http://schemas.microsoft.com/office/drawing/2016/5/13/chartex" xmlns:cx8="http://schemas.microsoft.com/office/drawing/2016/5/14/chartex" xmlns:mc="http://schemas.openxmlformats.org/markup-compatibility/2006" xmlns:aink="http://schemas.microsoft.com/office/drawing/2016/ink" xmlns:am3d="http://schemas.microsoft.com/office/drawing/2017/model3d" xmlns:o="urn:schemas-microsoft-com:office:office" xmlns:oel="http://schemas.microsoft.com/office/2019/extlst" xmlns:r="http://schemas.openxmlformats.org/officeDocument/2006/relationships" xmlns:m="http://schemas.openxmlformats.org/officeDocument/2006/math" xmlns:v="urn:schemas-microsoft-com:vml" xmlns:wp14="http://schemas.microsoft.com/office/word/2010/wordprocessingDrawing" xmlns:wp="http://schemas.openxmlformats.org/drawingml/2006/wordprocessingDrawing" xmlns:w10="urn:schemas-microsoft-com:office:word" xmlns:w="http://schemas.openxmlformats.org/wordprocessingml/2006/main" xmlns:w14="http://schemas.microsoft.com/office/word/2010/wordml" xmlns:w15="http://schemas.microsoft.com/office/word/2012/wordml" xmlns:w16cex="http://schemas.microsoft.com/office/word/2018/wordml/cex" xmlns:w16cid="http://schemas.microsoft.com/office/word/2016/wordml/cid" xmlns:w16="http://schemas.microsoft.com/office/word/2018/wordml" xmlns:w16du="http://schemas.microsoft.com/office/word/2023/wordml/word16du" xmlns:w16sdtdh="http://schemas.microsoft.com/office/word/2020/wordml/sdtdatahash" xmlns:w16sdtfl="http://schemas.microsoft.com/office/word/2024/wordml/sdtformatlock" xmlns:w16se="http://schemas.microsoft.com/office/word/2015/wordml/symex" xmlns:wpg="http://schemas.microsoft.com/office/word/2010/wordprocessingGroup" xmlns:wpi="http://schemas.microsoft.com/office/word/2010/wordprocessingInk" xmlns:wne="http://schemas.microsoft.com/office/word/2006/wordml" xmlns:wps="http://schemas.microsoft.com/office/word/2010/wordprocessingShape" mc:Ignorable="w14 w15 w16se w16cid w16 w16cex w16sdtdh w16sdtfl w16du wp14">
+  <w:footnote w:type="separator" w:id="-1">
+    <w:p>
+      <w:pPr>
+        <w:spacing w:after="0" w:line="240" w:lineRule="auto"/>
+      </w:pPr>
+      <w:r>
+        <w:separator/>
+      </w:r>
+    </w:p>
+  </w:footnote>
+  <w:footnote w:type="continuationSeparator" w:id="0">
+    <w:p>
+      <w:pPr>
+        <w:spacing w:after="0" w:line="240" w:lineRule="auto"/>
+      </w:pPr>
+      <w:r>
+        <w:continuationSeparator/>
+      </w:r>
+    </w:p>
+  </w:footnote>
+</w:footnotes>
+</file>
+
+<file path=word/header1.xml><?xml version="1.0" encoding="utf-8"?>
+<w:hdr xmlns:wpc="http://schemas.microsoft.com/office/word/2010/wordprocessingCanvas" xmlns:cx="http://schemas.microsoft.com/office/drawing/2014/chartex" xmlns:cx1="http://schemas.microsoft.com/office/drawing/2015/9/8/chartex" xmlns:cx2="http://schemas.microsoft.com/office/drawing/2015/10/21/chartex" xmlns:cx3="http://schemas.microsoft.com/office/drawing/2016/5/9/chartex" xmlns:cx4="http://schemas.microsoft.com/office/drawing/2016/5/10/chartex" xmlns:cx5="http://schemas.microsoft.com/office/drawing/2016/5/11/chartex" xmlns:cx6="http://schemas.microsoft.com/office/drawing/2016/5/12/chartex" xmlns:cx7="http://schemas.microsoft.com/office/drawing/2016/5/13/chartex" xmlns:cx8="http://schemas.microsoft.com/office/drawing/2016/5/14/chartex" xmlns:mc="http://schemas.openxmlformats.org/markup-compatibility/2006" xmlns:aink="http://schemas.microsoft.com/office/drawing/2016/ink" xmlns:am3d="http://schemas.microsoft.com/office/drawing/2017/model3d" xmlns:o="urn:schemas-microsoft-com:office:office" xmlns:oel="http://schemas.microsoft.com/office/2019/extlst" xmlns:r="http://schemas.openxmlformats.org/officeDocument/2006/relationships" xmlns:m="http://schemas.openxmlformats.org/officeDocument/2006/math" xmlns:v="urn:schemas-microsoft-com:vml" xmlns:wp14="http://schemas.microsoft.com/office/word/2010/wordprocessingDrawing" xmlns:wp="http://schemas.openxmlformats.org/drawingml/2006/wordprocessingDrawing" xmlns:w10="urn:schemas-microsoft-com:office:word" xmlns:w="http://schemas.openxmlformats.org/wordprocessingml/2006/main" xmlns:w14="http://schemas.microsoft.com/office/word/2010/wordml" xmlns:w15="http://schemas.microsoft.com/office/word/2012/wordml" xmlns:w16cex="http://schemas.microsoft.com/office/word/2018/wordml/cex" xmlns:w16cid="http://schemas.microsoft.com/office/word/2016/wordml/cid" xmlns:w16="http://schemas.microsoft.com/office/word/2018/wordml" xmlns:w16du="http://schemas.microsoft.com/office/word/2023/wordml/word16du" xmlns:w16sdtdh="http://schemas.microsoft.com/office/word/2020/wordml/sdtdatahash" xmlns:w16sdtfl="http://schemas.microsoft.com/office/word/2024/wordml/sdtformatlock" xmlns:w16se="http://schemas.microsoft.com/office/word/2015/wordml/symex" xmlns:wpg="http://schemas.microsoft.com/office/word/2010/wordprocessingGroup" xmlns:wpi="http://schemas.microsoft.com/office/word/2010/wordprocessingInk" xmlns:wne="http://schemas.microsoft.com/office/word/2006/wordml" xmlns:wps="http://schemas.microsoft.com/office/word/2010/wordprocessingShape" mc:Ignorable="w14 w15 w16se w16cid w16 w16cex w16sdtdh w16sdtfl w16du wp14">
+  <w:p>
+    <w:pPr>
+      <w:pStyle w:val="Encabezado"/>
+    </w:pPr>
+    <w:r>
+      <w:t>Sistemas Distribuidos</w:t>
+    </w:r>
+    <w:r>
+      <w:ptab w:relativeTo="margin" w:alignment="center" w:leader="none"/>
+    </w:r>
+    <w:r>
+      <w:ptab w:relativeTo="margin" w:alignment="right" w:leader="none"/>
+    </w:r>
+    <w:r>
+      <w:t>Práctica 1</w:t>
+    </w:r>
+  </w:p>
+</w:hdr>
+</file>
+
+<file path=word/header2.xml><?xml version="1.0" encoding="utf-8"?>
+<w:hdr xmlns:wpc="http://schemas.microsoft.com/office/word/2010/wordprocessingCanvas" xmlns:cx="http://schemas.microsoft.com/office/drawing/2014/chartex" xmlns:cx1="http://schemas.microsoft.com/office/drawing/2015/9/8/chartex" xmlns:cx2="http://schemas.microsoft.com/office/drawing/2015/10/21/chartex" xmlns:cx3="http://schemas.microsoft.com/office/drawing/2016/5/9/chartex" xmlns:cx4="http://schemas.microsoft.com/office/drawing/2016/5/10/chartex" xmlns:cx5="http://schemas.microsoft.com/office/drawing/2016/5/11/chartex" xmlns:cx6="http://schemas.microsoft.com/office/drawing/2016/5/12/chartex" xmlns:cx7="http://schemas.microsoft.com/office/drawing/2016/5/13/chartex" xmlns:cx8="http://schemas.microsoft.com/office/drawing/2016/5/14/chartex" xmlns:mc="http://schemas.openxmlformats.org/markup-compatibility/2006" xmlns:aink="http://schemas.microsoft.com/office/drawing/2016/ink" xmlns:am3d="http://schemas.microsoft.com/office/drawing/2017/model3d" xmlns:o="urn:schemas-microsoft-com:office:office" xmlns:oel="http://schemas.microsoft.com/office/2019/extlst" xmlns:r="http://schemas.openxmlformats.org/officeDocument/2006/relationships" xmlns:m="http://schemas.openxmlformats.org/officeDocument/2006/math" xmlns:v="urn:schemas-microsoft-com:vml" xmlns:wp14="http://schemas.microsoft.com/office/word/2010/wordprocessingDrawing" xmlns:wp="http://schemas.openxmlformats.org/drawingml/2006/wordprocessingDrawing" xmlns:w10="urn:schemas-microsoft-com:office:word" xmlns:w="http://schemas.openxmlformats.org/wordprocessingml/2006/main" xmlns:w14="http://schemas.microsoft.com/office/word/2010/wordml" xmlns:w15="http://schemas.microsoft.com/office/word/2012/wordml" xmlns:w16cex="http://schemas.microsoft.com/office/word/2018/wordml/cex" xmlns:w16cid="http://schemas.microsoft.com/office/word/2016/wordml/cid" xmlns:w16="http://schemas.microsoft.com/office/word/2018/wordml" xmlns:w16du="http://schemas.microsoft.com/office/word/2023/wordml/word16du" xmlns:w16sdtdh="http://schemas.microsoft.com/office/word/2020/wordml/sdtdatahash" xmlns:w16sdtfl="http://schemas.microsoft.com/office/word/2024/wordml/sdtformatlock" xmlns:w16se="http://schemas.microsoft.com/office/word/2015/wordml/symex" xmlns:wpg="http://schemas.microsoft.com/office/word/2010/wordprocessingGroup" xmlns:wpi="http://schemas.microsoft.com/office/word/2010/wordprocessingInk" xmlns:wne="http://schemas.microsoft.com/office/word/2006/wordml" xmlns:wps="http://schemas.microsoft.com/office/word/2010/wordprocessingShape" mc:Ignorable="w14 w15 w16se w16cid w16 w16cex w16sdtdh w16sdtfl w16du wp14">
+  <w:p>
+    <w:pPr>
+      <w:pStyle w:val="Encabezado"/>
+    </w:pPr>
+    <w:r>
+      <w:t>Universidad de Burgos</w:t>
+    </w:r>
+    <w:r>
+      <w:ptab w:relativeTo="margin" w:alignment="center" w:leader="none"/>
+    </w:r>
+    <w:r>
+      <w:ptab w:relativeTo="margin" w:alignment="right" w:leader="none"/>
+    </w:r>
+    <w:r>
+      <w:t>Lydia Blanco Ruiz</w:t>
+    </w:r>
+  </w:p>
+</w:hdr>
+</file>
+
+<file path=word/numbering.xml><?xml version="1.0" encoding="utf-8"?>
+<w:numbering xmlns:wpc="http://schemas.microsoft.com/office/word/2010/wordprocessingCanvas" xmlns:cx="http://schemas.microsoft.com/office/drawing/2014/chartex" xmlns:cx1="http://schemas.microsoft.com/office/drawing/2015/9/8/chartex" xmlns:cx2="http://schemas.microsoft.com/office/drawing/2015/10/21/chartex" xmlns:cx3="http://schemas.microsoft.com/office/drawing/2016/5/9/chartex" xmlns:cx4="http://schemas.microsoft.com/office/drawing/2016/5/10/chartex" xmlns:cx5="http://schemas.microsoft.com/office/drawing/2016/5/11/chartex" xmlns:cx6="http://schemas.microsoft.com/office/drawing/2016/5/12/chartex" xmlns:cx7="http://schemas.microsoft.com/office/drawing/2016/5/13/chartex" xmlns:cx8="http://schemas.microsoft.com/office/drawing/2016/5/14/chartex" xmlns:mc="http://schemas.openxmlformats.org/markup-compatibility/2006" xmlns:aink="http://schemas.microsoft.com/office/drawing/2016/ink" xmlns:am3d="http://schemas.microsoft.com/office/drawing/2017/model3d" xmlns:o="urn:schemas-microsoft-com:office:office" xmlns:oel="http://schemas.microsoft.com/office/2019/extlst" xmlns:r="http://schemas.openxmlformats.org/officeDocument/2006/relationships" xmlns:m="http://schemas.openxmlformats.org/officeDocument/2006/math" xmlns:v="urn:schemas-microsoft-com:vml" xmlns:wp14="http://schemas.microsoft.com/office/word/2010/wordprocessingDrawing" xmlns:wp="http://schemas.openxmlformats.org/drawingml/2006/wordprocessingDrawing" xmlns:w10="urn:schemas-microsoft-com:office:word" xmlns:w="http://schemas.openxmlformats.org/wordprocessingml/2006/main" xmlns:w14="http://schemas.microsoft.com/office/word/2010/wordml" xmlns:w15="http://schemas.microsoft.com/office/word/2012/wordml" xmlns:w16cex="http://schemas.microsoft.com/office/word/2018/wordml/cex" xmlns:w16cid="http://schemas.microsoft.com/office/word/2016/wordml/cid" xmlns:w16="http://schemas.microsoft.com/office/word/2018/wordml" xmlns:w16du="http://schemas.microsoft.com/office/word/2023/wordml/word16du" xmlns:w16sdtdh="http://schemas.microsoft.com/office/word/2020/wordml/sdtdatahash" xmlns:w16sdtfl="http://schemas.microsoft.com/office/word/2024/wordml/sdtformatlock" xmlns:w16se="http://schemas.microsoft.com/office/word/2015/wordml/symex" xmlns:wpg="http://schemas.microsoft.com/office/word/2010/wordprocessingGroup" xmlns:wpi="http://schemas.microsoft.com/office/word/2010/wordprocessingInk" xmlns:wne="http://schemas.microsoft.com/office/word/2006/wordml" xmlns:wps="http://schemas.microsoft.com/office/word/2010/wordprocessingShape" mc:Ignorable="w14 w15 w16se w16cid w16 w16cex w16sdtdh w16sdtfl w16du wp14">
+  <w:abstractNum w:abstractNumId="0" w15:restartNumberingAfterBreak="0">
+    <w:nsid w:val="0C4A33E3"/>
+    <w:multiLevelType w:val="multilevel"/>
+    <w:tmpl w:val="8BDAA792"/>
+    <w:lvl w:ilvl="0">
+      <w:start w:val="1"/>
+      <w:numFmt w:val="bullet"/>
+      <w:lvlText w:val=""/>
+      <w:lvlJc w:val="left"/>
+      <w:pPr>
+        <w:tabs>
+          <w:tab w:val="num" w:pos="720"/>
+        </w:tabs>
+        <w:ind w:left="720" w:hanging="360"/>
+      </w:pPr>
+      <w:rPr>
+        <w:rFonts w:ascii="Symbol" w:hAnsi="Symbol" w:hint="default"/>
+        <w:sz w:val="20"/>
+      </w:rPr>
+    </w:lvl>
+    <w:lvl w:ilvl="1">
+      <w:start w:val="1"/>
+      <w:numFmt w:val="bullet"/>
+      <w:lvlText w:val=""/>
+      <w:lvlJc w:val="left"/>
+      <w:pPr>
+        <w:tabs>
+          <w:tab w:val="num" w:pos="1440"/>
+        </w:tabs>
+        <w:ind w:left="1440" w:hanging="360"/>
+      </w:pPr>
+      <w:rPr>
+        <w:rFonts w:ascii="Symbol" w:hAnsi="Symbol" w:hint="default"/>
+        <w:sz w:val="20"/>
+      </w:rPr>
+    </w:lvl>
+    <w:lvl w:ilvl="2" w:tentative="1">
+      <w:start w:val="1"/>
+      <w:numFmt w:val="bullet"/>
+      <w:lvlText w:val=""/>
+      <w:lvlJc w:val="left"/>
+      <w:pPr>
+        <w:tabs>
+          <w:tab w:val="num" w:pos="2160"/>
+        </w:tabs>
+        <w:ind w:left="2160" w:hanging="360"/>
+      </w:pPr>
+      <w:rPr>
+        <w:rFonts w:ascii="Wingdings" w:hAnsi="Wingdings" w:hint="default"/>
+        <w:sz w:val="20"/>
+      </w:rPr>
+    </w:lvl>
+    <w:lvl w:ilvl="3" w:tentative="1">
+      <w:start w:val="1"/>
+      <w:numFmt w:val="bullet"/>
+      <w:lvlText w:val=""/>
+      <w:lvlJc w:val="left"/>
+      <w:pPr>
+        <w:tabs>
+          <w:tab w:val="num" w:pos="2880"/>
+        </w:tabs>
+        <w:ind w:left="2880" w:hanging="360"/>
+      </w:pPr>
+      <w:rPr>
+        <w:rFonts w:ascii="Wingdings" w:hAnsi="Wingdings" w:hint="default"/>
+        <w:sz w:val="20"/>
+      </w:rPr>
+    </w:lvl>
+    <w:lvl w:ilvl="4" w:tentative="1">
+      <w:start w:val="1"/>
+      <w:numFmt w:val="bullet"/>
+      <w:lvlText w:val=""/>
+      <w:lvlJc w:val="left"/>
+      <w:pPr>
+        <w:tabs>
+          <w:tab w:val="num" w:pos="3600"/>
+        </w:tabs>
+        <w:ind w:left="3600" w:hanging="360"/>
+      </w:pPr>
+      <w:rPr>
+        <w:rFonts w:ascii="Wingdings" w:hAnsi="Wingdings" w:hint="default"/>
+        <w:sz w:val="20"/>
+      </w:rPr>
+    </w:lvl>
+    <w:lvl w:ilvl="5" w:tentative="1">
+      <w:start w:val="1"/>
+      <w:numFmt w:val="bullet"/>
+      <w:lvlText w:val=""/>
+      <w:lvlJc w:val="left"/>
+      <w:pPr>
+        <w:tabs>
+          <w:tab w:val="num" w:pos="4320"/>
+        </w:tabs>
+        <w:ind w:left="4320" w:hanging="360"/>
+      </w:pPr>
+      <w:rPr>
+        <w:rFonts w:ascii="Wingdings" w:hAnsi="Wingdings" w:hint="default"/>
+        <w:sz w:val="20"/>
+      </w:rPr>
+    </w:lvl>
+    <w:lvl w:ilvl="6" w:tentative="1">
+      <w:start w:val="1"/>
+      <w:numFmt w:val="bullet"/>
+      <w:lvlText w:val=""/>
+      <w:lvlJc w:val="left"/>
+      <w:pPr>
+        <w:tabs>
+          <w:tab w:val="num" w:pos="5040"/>
+        </w:tabs>
+        <w:ind w:left="5040" w:hanging="360"/>
+      </w:pPr>
+      <w:rPr>
+        <w:rFonts w:ascii="Wingdings" w:hAnsi="Wingdings" w:hint="default"/>
+        <w:sz w:val="20"/>
+      </w:rPr>
+    </w:lvl>
+    <w:lvl w:ilvl="7" w:tentative="1">
+      <w:start w:val="1"/>
+      <w:numFmt w:val="bullet"/>
+      <w:lvlText w:val=""/>
+      <w:lvlJc w:val="left"/>
+      <w:pPr>
+        <w:tabs>
+          <w:tab w:val="num" w:pos="5760"/>
+        </w:tabs>
+        <w:ind w:left="5760" w:hanging="360"/>
+      </w:pPr>
+      <w:rPr>
+        <w:rFonts w:ascii="Wingdings" w:hAnsi="Wingdings" w:hint="default"/>
+        <w:sz w:val="20"/>
+      </w:rPr>
+    </w:lvl>
+    <w:lvl w:ilvl="8" w:tentative="1">
+      <w:start w:val="1"/>
+      <w:numFmt w:val="bullet"/>
+      <w:lvlText w:val=""/>
+      <w:lvlJc w:val="left"/>
+      <w:pPr>
+        <w:tabs>
+          <w:tab w:val="num" w:pos="6480"/>
+        </w:tabs>
+        <w:ind w:left="6480" w:hanging="360"/>
+      </w:pPr>
+      <w:rPr>
+        <w:rFonts w:ascii="Wingdings" w:hAnsi="Wingdings" w:hint="default"/>
+        <w:sz w:val="20"/>
+      </w:rPr>
+    </w:lvl>
+  </w:abstractNum>
+  <w:num w:numId="1" w16cid:durableId="386025911">
+    <w:abstractNumId w:val="0"/>
+  </w:num>
+</w:numbering>
 </file>
 
 <file path=word/styles.xml><?xml version="1.0" encoding="utf-8"?>
@@ -966,6 +3008,10 @@
   <w:style w:type="paragraph" w:default="1" w:styleId="Normal">
     <w:name w:val="Normal"/>
     <w:qFormat/>
+    <w:rsid w:val="005D2A2B"/>
+    <w:pPr>
+      <w:ind w:firstLine="709"/>
+    </w:pPr>
   </w:style>
   <w:style w:type="paragraph" w:styleId="Ttulo1">
     <w:name w:val="heading 1"/>
@@ -1169,7 +3215,6 @@
   <w:style w:type="character" w:default="1" w:styleId="Fuentedeprrafopredeter">
     <w:name w:val="Default Paragraph Font"/>
     <w:uiPriority w:val="1"/>
-    <w:semiHidden/>
     <w:unhideWhenUsed/>
   </w:style>
   <w:style w:type="table" w:default="1" w:styleId="Tablanormal">
@@ -1358,6 +3403,7 @@
       <w:numPr>
         <w:ilvl w:val="1"/>
       </w:numPr>
+      <w:ind w:firstLine="709"/>
     </w:pPr>
     <w:rPr>
       <w:rFonts w:eastAsiaTheme="majorEastAsia" w:cstheme="majorBidi"/>
@@ -1481,6 +3527,383 @@
       <w:smallCaps/>
       <w:color w:val="0F4761" w:themeColor="accent1" w:themeShade="BF"/>
       <w:spacing w:val="5"/>
+    </w:rPr>
+  </w:style>
+  <w:style w:type="paragraph" w:styleId="Sinespaciado">
+    <w:name w:val="No Spacing"/>
+    <w:link w:val="SinespaciadoCar"/>
+    <w:uiPriority w:val="1"/>
+    <w:qFormat/>
+    <w:rsid w:val="00F11B3F"/>
+    <w:pPr>
+      <w:spacing w:after="0" w:line="240" w:lineRule="auto"/>
+    </w:pPr>
+    <w:rPr>
+      <w:rFonts w:eastAsiaTheme="minorEastAsia"/>
+      <w:kern w:val="0"/>
+      <w:sz w:val="22"/>
+      <w:szCs w:val="22"/>
+      <w:lang w:eastAsia="es-ES"/>
+      <w14:ligatures w14:val="none"/>
+    </w:rPr>
+  </w:style>
+  <w:style w:type="character" w:customStyle="1" w:styleId="SinespaciadoCar">
+    <w:name w:val="Sin espaciado Car"/>
+    <w:basedOn w:val="Fuentedeprrafopredeter"/>
+    <w:link w:val="Sinespaciado"/>
+    <w:uiPriority w:val="1"/>
+    <w:rsid w:val="00F11B3F"/>
+    <w:rPr>
+      <w:rFonts w:eastAsiaTheme="minorEastAsia"/>
+      <w:kern w:val="0"/>
+      <w:sz w:val="22"/>
+      <w:szCs w:val="22"/>
+      <w:lang w:eastAsia="es-ES"/>
+      <w14:ligatures w14:val="none"/>
+    </w:rPr>
+  </w:style>
+  <w:style w:type="character" w:styleId="Hipervnculo">
+    <w:name w:val="Hyperlink"/>
+    <w:basedOn w:val="Fuentedeprrafopredeter"/>
+    <w:uiPriority w:val="99"/>
+    <w:unhideWhenUsed/>
+    <w:rsid w:val="00F11B3F"/>
+    <w:rPr>
+      <w:color w:val="467886" w:themeColor="hyperlink"/>
+      <w:u w:val="single"/>
+    </w:rPr>
+  </w:style>
+  <w:style w:type="character" w:styleId="Mencinsinresolver">
+    <w:name w:val="Unresolved Mention"/>
+    <w:basedOn w:val="Fuentedeprrafopredeter"/>
+    <w:uiPriority w:val="99"/>
+    <w:semiHidden/>
+    <w:unhideWhenUsed/>
+    <w:rsid w:val="00F11B3F"/>
+    <w:rPr>
+      <w:color w:val="605E5C"/>
+      <w:shd w:val="clear" w:color="auto" w:fill="E1DFDD"/>
+    </w:rPr>
+  </w:style>
+  <w:style w:type="character" w:customStyle="1" w:styleId="EncabezadoCar">
+    <w:name w:val="Encabezado Car"/>
+    <w:basedOn w:val="Fuentedeprrafopredeter"/>
+    <w:link w:val="Encabezado"/>
+    <w:uiPriority w:val="99"/>
+    <w:rsid w:val="00F11B3F"/>
+  </w:style>
+  <w:style w:type="paragraph" w:styleId="Encabezado">
+    <w:name w:val="header"/>
+    <w:basedOn w:val="Normal"/>
+    <w:link w:val="EncabezadoCar"/>
+    <w:uiPriority w:val="99"/>
+    <w:unhideWhenUsed/>
+    <w:rsid w:val="00F11B3F"/>
+    <w:pPr>
+      <w:tabs>
+        <w:tab w:val="center" w:pos="4680"/>
+        <w:tab w:val="right" w:pos="9360"/>
+      </w:tabs>
+      <w:spacing w:after="0" w:line="240" w:lineRule="auto"/>
+      <w:jc w:val="both"/>
+    </w:pPr>
+  </w:style>
+  <w:style w:type="character" w:customStyle="1" w:styleId="EncabezadoCar1">
+    <w:name w:val="Encabezado Car1"/>
+    <w:basedOn w:val="Fuentedeprrafopredeter"/>
+    <w:uiPriority w:val="99"/>
+    <w:semiHidden/>
+    <w:rsid w:val="00F11B3F"/>
+  </w:style>
+  <w:style w:type="paragraph" w:styleId="Piedepgina">
+    <w:name w:val="footer"/>
+    <w:basedOn w:val="Normal"/>
+    <w:link w:val="PiedepginaCar"/>
+    <w:uiPriority w:val="99"/>
+    <w:unhideWhenUsed/>
+    <w:rsid w:val="00CE182C"/>
+    <w:pPr>
+      <w:tabs>
+        <w:tab w:val="center" w:pos="4252"/>
+        <w:tab w:val="right" w:pos="8504"/>
+      </w:tabs>
+      <w:spacing w:after="0" w:line="240" w:lineRule="auto"/>
+    </w:pPr>
+  </w:style>
+  <w:style w:type="character" w:customStyle="1" w:styleId="PiedepginaCar">
+    <w:name w:val="Pie de página Car"/>
+    <w:basedOn w:val="Fuentedeprrafopredeter"/>
+    <w:link w:val="Piedepgina"/>
+    <w:uiPriority w:val="99"/>
+    <w:rsid w:val="00CE182C"/>
+  </w:style>
+  <w:style w:type="paragraph" w:customStyle="1" w:styleId="Estilo1">
+    <w:name w:val="Estilo1"/>
+    <w:next w:val="Normal"/>
+    <w:link w:val="Estilo1Car"/>
+    <w:qFormat/>
+    <w:rsid w:val="005D2A2B"/>
+    <w:pPr>
+      <w:pBdr>
+        <w:bottom w:val="single" w:sz="4" w:space="1" w:color="auto"/>
+      </w:pBdr>
+      <w:spacing w:before="480" w:after="640"/>
+      <w:jc w:val="both"/>
+    </w:pPr>
+    <w:rPr>
+      <w:rFonts w:ascii="Bahnschrift SemiBold" w:hAnsi="Bahnschrift SemiBold"/>
+      <w:b/>
+      <w:sz w:val="36"/>
+    </w:rPr>
+  </w:style>
+  <w:style w:type="character" w:customStyle="1" w:styleId="Estilo1Car">
+    <w:name w:val="Estilo1 Car"/>
+    <w:basedOn w:val="Fuentedeprrafopredeter"/>
+    <w:link w:val="Estilo1"/>
+    <w:rsid w:val="005D2A2B"/>
+    <w:rPr>
+      <w:rFonts w:ascii="Bahnschrift SemiBold" w:hAnsi="Bahnschrift SemiBold"/>
+      <w:b/>
+      <w:sz w:val="36"/>
+    </w:rPr>
+  </w:style>
+  <w:style w:type="paragraph" w:customStyle="1" w:styleId="Estilo2">
+    <w:name w:val="Estilo2"/>
+    <w:next w:val="Normal"/>
+    <w:link w:val="Estilo2Car"/>
+    <w:qFormat/>
+    <w:rsid w:val="00A82785"/>
+    <w:pPr>
+      <w:jc w:val="both"/>
+    </w:pPr>
+    <w:rPr>
+      <w:rFonts w:ascii="Bahnschrift SemiBold" w:hAnsi="Bahnschrift SemiBold"/>
+      <w:b/>
+      <w:sz w:val="36"/>
+      <w:u w:val="single"/>
+    </w:rPr>
+  </w:style>
+  <w:style w:type="character" w:customStyle="1" w:styleId="Estilo2Car">
+    <w:name w:val="Estilo2 Car"/>
+    <w:basedOn w:val="Fuentedeprrafopredeter"/>
+    <w:link w:val="Estilo2"/>
+    <w:rsid w:val="00A82785"/>
+    <w:rPr>
+      <w:rFonts w:ascii="Bahnschrift SemiBold" w:hAnsi="Bahnschrift SemiBold"/>
+      <w:b/>
+      <w:sz w:val="36"/>
+      <w:u w:val="single"/>
+    </w:rPr>
+  </w:style>
+  <w:style w:type="paragraph" w:customStyle="1" w:styleId="Estilo3">
+    <w:name w:val="Estilo3"/>
+    <w:next w:val="Normal"/>
+    <w:link w:val="Estilo3Car"/>
+    <w:qFormat/>
+    <w:rsid w:val="00211326"/>
+    <w:pPr>
+      <w:ind w:left="708"/>
+      <w:jc w:val="both"/>
+    </w:pPr>
+    <w:rPr>
+      <w:rFonts w:ascii="Bahnschrift SemiBold" w:hAnsi="Bahnschrift SemiBold"/>
+      <w:sz w:val="28"/>
+      <w:u w:val="single"/>
+    </w:rPr>
+  </w:style>
+  <w:style w:type="character" w:customStyle="1" w:styleId="Estilo3Car">
+    <w:name w:val="Estilo3 Car"/>
+    <w:basedOn w:val="Fuentedeprrafopredeter"/>
+    <w:link w:val="Estilo3"/>
+    <w:rsid w:val="00211326"/>
+    <w:rPr>
+      <w:rFonts w:ascii="Bahnschrift SemiBold" w:hAnsi="Bahnschrift SemiBold"/>
+      <w:sz w:val="28"/>
+      <w:u w:val="single"/>
+    </w:rPr>
+  </w:style>
+  <w:style w:type="paragraph" w:customStyle="1" w:styleId="Enunciado">
+    <w:name w:val="Enunciado"/>
+    <w:basedOn w:val="Normal"/>
+    <w:next w:val="Normal"/>
+    <w:link w:val="EnunciadoCar"/>
+    <w:qFormat/>
+    <w:rsid w:val="005D2A2B"/>
+    <w:pPr>
+      <w:spacing w:line="240" w:lineRule="auto"/>
+      <w:jc w:val="both"/>
+    </w:pPr>
+    <w:rPr>
+      <w:b/>
+      <w:i/>
+    </w:rPr>
+  </w:style>
+  <w:style w:type="character" w:customStyle="1" w:styleId="EnunciadoCar">
+    <w:name w:val="Enunciado Car"/>
+    <w:basedOn w:val="Fuentedeprrafopredeter"/>
+    <w:link w:val="Enunciado"/>
+    <w:rsid w:val="005D2A2B"/>
+    <w:rPr>
+      <w:b/>
+      <w:i/>
+    </w:rPr>
+  </w:style>
+  <w:style w:type="paragraph" w:styleId="TDC1">
+    <w:name w:val="toc 1"/>
+    <w:basedOn w:val="Normal"/>
+    <w:next w:val="Normal"/>
+    <w:autoRedefine/>
+    <w:uiPriority w:val="39"/>
+    <w:unhideWhenUsed/>
+    <w:rsid w:val="005D2A2B"/>
+    <w:pPr>
+      <w:spacing w:before="120" w:after="120"/>
+    </w:pPr>
+    <w:rPr>
+      <w:b/>
+      <w:bCs/>
+      <w:caps/>
+      <w:sz w:val="20"/>
+      <w:szCs w:val="20"/>
+    </w:rPr>
+  </w:style>
+  <w:style w:type="paragraph" w:styleId="TDC2">
+    <w:name w:val="toc 2"/>
+    <w:basedOn w:val="Normal"/>
+    <w:next w:val="Normal"/>
+    <w:autoRedefine/>
+    <w:uiPriority w:val="39"/>
+    <w:unhideWhenUsed/>
+    <w:rsid w:val="005D2A2B"/>
+    <w:pPr>
+      <w:spacing w:after="0"/>
+      <w:ind w:left="240"/>
+    </w:pPr>
+    <w:rPr>
+      <w:smallCaps/>
+      <w:sz w:val="20"/>
+      <w:szCs w:val="20"/>
+    </w:rPr>
+  </w:style>
+  <w:style w:type="paragraph" w:styleId="TDC3">
+    <w:name w:val="toc 3"/>
+    <w:basedOn w:val="Normal"/>
+    <w:next w:val="Normal"/>
+    <w:autoRedefine/>
+    <w:uiPriority w:val="39"/>
+    <w:unhideWhenUsed/>
+    <w:rsid w:val="005D2A2B"/>
+    <w:pPr>
+      <w:spacing w:after="0"/>
+      <w:ind w:left="480"/>
+    </w:pPr>
+    <w:rPr>
+      <w:i/>
+      <w:iCs/>
+      <w:sz w:val="20"/>
+      <w:szCs w:val="20"/>
+    </w:rPr>
+  </w:style>
+  <w:style w:type="paragraph" w:styleId="TDC4">
+    <w:name w:val="toc 4"/>
+    <w:basedOn w:val="Normal"/>
+    <w:next w:val="Normal"/>
+    <w:autoRedefine/>
+    <w:uiPriority w:val="39"/>
+    <w:unhideWhenUsed/>
+    <w:rsid w:val="005D2A2B"/>
+    <w:pPr>
+      <w:spacing w:after="0"/>
+      <w:ind w:left="720"/>
+    </w:pPr>
+    <w:rPr>
+      <w:sz w:val="18"/>
+      <w:szCs w:val="18"/>
+    </w:rPr>
+  </w:style>
+  <w:style w:type="paragraph" w:styleId="TDC5">
+    <w:name w:val="toc 5"/>
+    <w:basedOn w:val="Normal"/>
+    <w:next w:val="Normal"/>
+    <w:autoRedefine/>
+    <w:uiPriority w:val="39"/>
+    <w:unhideWhenUsed/>
+    <w:rsid w:val="005D2A2B"/>
+    <w:pPr>
+      <w:spacing w:after="0"/>
+      <w:ind w:left="960"/>
+    </w:pPr>
+    <w:rPr>
+      <w:sz w:val="18"/>
+      <w:szCs w:val="18"/>
+    </w:rPr>
+  </w:style>
+  <w:style w:type="paragraph" w:styleId="TDC6">
+    <w:name w:val="toc 6"/>
+    <w:basedOn w:val="Normal"/>
+    <w:next w:val="Normal"/>
+    <w:autoRedefine/>
+    <w:uiPriority w:val="39"/>
+    <w:unhideWhenUsed/>
+    <w:rsid w:val="005D2A2B"/>
+    <w:pPr>
+      <w:spacing w:after="0"/>
+      <w:ind w:left="1200"/>
+    </w:pPr>
+    <w:rPr>
+      <w:sz w:val="18"/>
+      <w:szCs w:val="18"/>
+    </w:rPr>
+  </w:style>
+  <w:style w:type="paragraph" w:styleId="TDC7">
+    <w:name w:val="toc 7"/>
+    <w:basedOn w:val="Normal"/>
+    <w:next w:val="Normal"/>
+    <w:autoRedefine/>
+    <w:uiPriority w:val="39"/>
+    <w:unhideWhenUsed/>
+    <w:rsid w:val="005D2A2B"/>
+    <w:pPr>
+      <w:spacing w:after="0"/>
+      <w:ind w:left="1440"/>
+    </w:pPr>
+    <w:rPr>
+      <w:sz w:val="18"/>
+      <w:szCs w:val="18"/>
+    </w:rPr>
+  </w:style>
+  <w:style w:type="paragraph" w:styleId="TDC8">
+    <w:name w:val="toc 8"/>
+    <w:basedOn w:val="Normal"/>
+    <w:next w:val="Normal"/>
+    <w:autoRedefine/>
+    <w:uiPriority w:val="39"/>
+    <w:unhideWhenUsed/>
+    <w:rsid w:val="005D2A2B"/>
+    <w:pPr>
+      <w:spacing w:after="0"/>
+      <w:ind w:left="1680"/>
+    </w:pPr>
+    <w:rPr>
+      <w:sz w:val="18"/>
+      <w:szCs w:val="18"/>
+    </w:rPr>
+  </w:style>
+  <w:style w:type="paragraph" w:styleId="TDC9">
+    <w:name w:val="toc 9"/>
+    <w:basedOn w:val="Normal"/>
+    <w:next w:val="Normal"/>
+    <w:autoRedefine/>
+    <w:uiPriority w:val="39"/>
+    <w:unhideWhenUsed/>
+    <w:rsid w:val="005D2A2B"/>
+    <w:pPr>
+      <w:spacing w:after="0"/>
+      <w:ind w:left="1920"/>
+    </w:pPr>
+    <w:rPr>
+      <w:sz w:val="18"/>
+      <w:szCs w:val="18"/>
     </w:rPr>
   </w:style>
 </w:styles>
@@ -1799,4 +4222,16 @@
     </a:ext>
   </a:extLst>
 </a:theme>
+</file>
+
+<file path=customXml/item1.xml><?xml version="1.0" encoding="utf-8"?>
+<b:Sources xmlns:b="http://schemas.openxmlformats.org/officeDocument/2006/bibliography" xmlns="http://schemas.openxmlformats.org/officeDocument/2006/bibliography" SelectedStyle="\APASixthEditionOfficeOnline.xsl" StyleName="APA" Version="6"/>
+</file>
+
+<file path=customXml/itemProps1.xml><?xml version="1.0" encoding="utf-8"?>
+<ds:datastoreItem xmlns:ds="http://schemas.openxmlformats.org/officeDocument/2006/customXml" ds:itemID="{5FFED679-C50E-4395-A7B0-D43C29E026C3}">
+  <ds:schemaRefs>
+    <ds:schemaRef ds:uri="http://schemas.openxmlformats.org/officeDocument/2006/bibliography"/>
+  </ds:schemaRefs>
+</ds:datastoreItem>
 </file>
</xml_diff>